<commit_message>
Update dokumetasi file Word
</commit_message>
<xml_diff>
--- a/dokumentasi/Dokumentasi_WEB_II_Lorensius Firngadi.docx
+++ b/dokumentasi/Dokumentasi_WEB_II_Lorensius Firngadi.docx
@@ -84,7 +84,6 @@
         <w:t xml:space="preserve"> </w:t>
       </w:r>
       <w:proofErr w:type="spellStart"/>
-      <w:proofErr w:type="gramStart"/>
       <w:r>
         <w:t>Aplikasi</w:t>
       </w:r>
@@ -92,7 +91,6 @@
       <w:r>
         <w:t xml:space="preserve"> :</w:t>
       </w:r>
-      <w:proofErr w:type="gramEnd"/>
     </w:p>
     <w:p>
       <w:pPr>
@@ -605,25 +603,15 @@
         <w:t xml:space="preserve"> </w:t>
       </w:r>
       <w:proofErr w:type="spellStart"/>
-      <w:proofErr w:type="gramStart"/>
       <w:r>
         <w:t>nya</w:t>
       </w:r>
       <w:proofErr w:type="spellEnd"/>
       <w:r>
-        <w:t xml:space="preserve"> :</w:t>
-      </w:r>
-      <w:proofErr w:type="gramEnd"/>
-      <w:r>
-        <w:t xml:space="preserve"> </w:t>
-      </w:r>
-      <w:proofErr w:type="gramStart"/>
-      <w:r>
-        <w:t>Folder :</w:t>
-      </w:r>
-      <w:proofErr w:type="gramEnd"/>
-      <w:r>
-        <w:t xml:space="preserve"> mobile dan web </w:t>
+        <w:t xml:space="preserve"> : </w:t>
+      </w:r>
+      <w:r>
+        <w:t xml:space="preserve">Folder : mobile dan web </w:t>
       </w:r>
       <w:proofErr w:type="spellStart"/>
       <w:r>
@@ -752,7 +740,6 @@
         <w:t xml:space="preserve"> </w:t>
       </w:r>
       <w:proofErr w:type="spellStart"/>
-      <w:proofErr w:type="gramStart"/>
       <w:r>
         <w:t>berikut</w:t>
       </w:r>
@@ -760,7 +747,6 @@
       <w:r>
         <w:t xml:space="preserve"> :</w:t>
       </w:r>
-      <w:proofErr w:type="gramEnd"/>
     </w:p>
     <w:p>
       <w:pPr>
@@ -1187,6 +1173,7 @@
     <w:p>
       <w:pPr>
         <w:ind w:left="360"/>
+        <w:jc w:val="center"/>
       </w:pPr>
       <w:r>
         <w:t>Gambar 3</w:t>
@@ -1237,7 +1224,6 @@
         <w:t xml:space="preserve"> </w:t>
       </w:r>
       <w:proofErr w:type="spellStart"/>
-      <w:proofErr w:type="gramStart"/>
       <w:r>
         <w:rPr>
           <w:i/>
@@ -1258,15 +1244,7 @@
           <w:i/>
           <w:iCs/>
         </w:rPr>
-        <w:t xml:space="preserve"> &gt;</w:t>
-      </w:r>
-      <w:proofErr w:type="gramEnd"/>
-      <w:r>
-        <w:rPr>
-          <w:i/>
-          <w:iCs/>
-        </w:rPr>
-        <w:t xml:space="preserve"> </w:t>
+        <w:t xml:space="preserve"> &gt; </w:t>
       </w:r>
       <w:r>
         <w:t>(</w:t>
@@ -1352,12 +1330,10 @@
         <w:t xml:space="preserve"> pada </w:t>
       </w:r>
       <w:proofErr w:type="spellStart"/>
-      <w:proofErr w:type="gramStart"/>
       <w:r>
         <w:t>package.json</w:t>
       </w:r>
       <w:proofErr w:type="spellEnd"/>
-      <w:proofErr w:type="gramEnd"/>
       <w:r>
         <w:t>).</w:t>
       </w:r>
@@ -1414,6 +1390,7 @@
     <w:p>
       <w:pPr>
         <w:ind w:left="720"/>
+        <w:jc w:val="center"/>
       </w:pPr>
       <w:r>
         <w:t>Gambar 4</w:t>
@@ -1650,6 +1627,7 @@
     <w:p>
       <w:pPr>
         <w:ind w:left="720"/>
+        <w:jc w:val="center"/>
         <w:rPr>
           <w:i/>
           <w:iCs/>
@@ -1739,6 +1717,7 @@
       <w:pPr>
         <w:pStyle w:val="ListParagraph"/>
         <w:ind w:left="360"/>
+        <w:jc w:val="center"/>
       </w:pPr>
       <w:r>
         <w:t>Gambar 6</w:t>
@@ -1844,6 +1823,24 @@
       <w:r>
         <w:t xml:space="preserve"> folder Lokasi.</w:t>
       </w:r>
+    </w:p>
+    <w:p>
+      <w:pPr>
+        <w:pStyle w:val="ListParagraph"/>
+        <w:ind w:left="360"/>
+      </w:pPr>
+    </w:p>
+    <w:p>
+      <w:pPr>
+        <w:pStyle w:val="ListParagraph"/>
+        <w:ind w:left="360"/>
+      </w:pPr>
+    </w:p>
+    <w:p>
+      <w:pPr>
+        <w:pStyle w:val="ListParagraph"/>
+        <w:ind w:left="360"/>
+      </w:pPr>
     </w:p>
     <w:p>
       <w:pPr>
@@ -1861,6 +1858,7 @@
       </w:pPr>
       <w:proofErr w:type="spellStart"/>
       <w:r>
+        <w:lastRenderedPageBreak/>
         <w:t>Membuat</w:t>
       </w:r>
       <w:proofErr w:type="spellEnd"/>
@@ -1877,7 +1875,6 @@
         <w:rPr>
           <w:noProof/>
         </w:rPr>
-        <w:lastRenderedPageBreak/>
         <w:drawing>
           <wp:inline distT="0" distB="0" distL="0" distR="0" wp14:anchorId="3893C685" wp14:editId="390A9AEC">
             <wp:extent cx="5731510" cy="3222625"/>
@@ -2249,12 +2246,25 @@
     <w:p>
       <w:pPr>
         <w:pStyle w:val="ListParagraph"/>
+        <w:ind w:left="360"/>
+      </w:pPr>
+    </w:p>
+    <w:p>
+      <w:pPr>
+        <w:pStyle w:val="ListParagraph"/>
+        <w:ind w:left="360"/>
+      </w:pPr>
+    </w:p>
+    <w:p>
+      <w:pPr>
+        <w:pStyle w:val="ListParagraph"/>
         <w:numPr>
           <w:ilvl w:val="0"/>
           <w:numId w:val="2"/>
         </w:numPr>
       </w:pPr>
       <w:r>
+        <w:lastRenderedPageBreak/>
         <w:t>Service PDF</w:t>
       </w:r>
     </w:p>
@@ -2263,7 +2273,6 @@
         <w:rPr>
           <w:noProof/>
         </w:rPr>
-        <w:lastRenderedPageBreak/>
         <w:drawing>
           <wp:inline distT="0" distB="0" distL="0" distR="0" wp14:anchorId="4A2F8A54" wp14:editId="22BFE775">
             <wp:extent cx="5731510" cy="3222625"/>
@@ -2461,12 +2470,10 @@
         <w:t xml:space="preserve"> </w:t>
       </w:r>
       <w:proofErr w:type="spellStart"/>
-      <w:proofErr w:type="gramStart"/>
       <w:r>
         <w:t>res.send</w:t>
       </w:r>
       <w:proofErr w:type="spellEnd"/>
-      <w:proofErr w:type="gramEnd"/>
       <w:r>
         <w:t>(pdf).</w:t>
       </w:r>
@@ -2503,6 +2510,188 @@
         <w:pStyle w:val="ListParagraph"/>
         <w:ind w:left="360"/>
       </w:pPr>
+      <w:r>
+        <w:rPr>
+          <w:noProof/>
+        </w:rPr>
+        <w:drawing>
+          <wp:inline distT="0" distB="0" distL="0" distR="0" wp14:anchorId="7427F4B5" wp14:editId="3BE3BF16">
+            <wp:extent cx="5731510" cy="3222625"/>
+            <wp:effectExtent l="0" t="0" r="2540" b="0"/>
+            <wp:docPr id="1127380432" name="Picture 1"/>
+            <wp:cNvGraphicFramePr>
+              <a:graphicFrameLocks xmlns:a="http://schemas.openxmlformats.org/drawingml/2006/main" noChangeAspect="1"/>
+            </wp:cNvGraphicFramePr>
+            <a:graphic xmlns:a="http://schemas.openxmlformats.org/drawingml/2006/main">
+              <a:graphicData uri="http://schemas.openxmlformats.org/drawingml/2006/picture">
+                <pic:pic xmlns:pic="http://schemas.openxmlformats.org/drawingml/2006/picture">
+                  <pic:nvPicPr>
+                    <pic:cNvPr id="1127380432" name=""/>
+                    <pic:cNvPicPr/>
+                  </pic:nvPicPr>
+                  <pic:blipFill>
+                    <a:blip r:embed="rId16"/>
+                    <a:stretch>
+                      <a:fillRect/>
+                    </a:stretch>
+                  </pic:blipFill>
+                  <pic:spPr>
+                    <a:xfrm>
+                      <a:off x="0" y="0"/>
+                      <a:ext cx="5731510" cy="3222625"/>
+                    </a:xfrm>
+                    <a:prstGeom prst="rect">
+                      <a:avLst/>
+                    </a:prstGeom>
+                  </pic:spPr>
+                </pic:pic>
+              </a:graphicData>
+            </a:graphic>
+          </wp:inline>
+        </w:drawing>
+      </w:r>
+    </w:p>
+    <w:p>
+      <w:pPr>
+        <w:pStyle w:val="ListParagraph"/>
+        <w:ind w:left="360"/>
+        <w:jc w:val="center"/>
+      </w:pPr>
+      <w:r>
+        <w:t>Gambar 10</w:t>
+      </w:r>
+    </w:p>
+    <w:p>
+      <w:pPr>
+        <w:pStyle w:val="ListParagraph"/>
+        <w:ind w:left="360"/>
+      </w:pPr>
+    </w:p>
+    <w:p>
+      <w:pPr>
+        <w:pStyle w:val="ListParagraph"/>
+        <w:ind w:left="360"/>
+        <w:jc w:val="both"/>
+      </w:pPr>
+      <w:proofErr w:type="spellStart"/>
+      <w:r>
+        <w:lastRenderedPageBreak/>
+        <w:t>Dengan</w:t>
+      </w:r>
+      <w:proofErr w:type="spellEnd"/>
+      <w:r>
+        <w:t xml:space="preserve"> </w:t>
+      </w:r>
+      <w:proofErr w:type="spellStart"/>
+      <w:r>
+        <w:t>menggunakan</w:t>
+      </w:r>
+      <w:proofErr w:type="spellEnd"/>
+      <w:r>
+        <w:t xml:space="preserve"> Prisma </w:t>
+      </w:r>
+      <w:proofErr w:type="spellStart"/>
+      <w:r>
+        <w:t>versi</w:t>
+      </w:r>
+      <w:proofErr w:type="spellEnd"/>
+      <w:r>
+        <w:t xml:space="preserve"> 6.19.2, data </w:t>
+      </w:r>
+      <w:proofErr w:type="spellStart"/>
+      <w:r>
+        <w:t>resi</w:t>
+      </w:r>
+      <w:proofErr w:type="spellEnd"/>
+      <w:r>
+        <w:t xml:space="preserve"> </w:t>
+      </w:r>
+      <w:proofErr w:type="spellStart"/>
+      <w:r>
+        <w:t>disimpan</w:t>
+      </w:r>
+      <w:proofErr w:type="spellEnd"/>
+      <w:r>
+        <w:t xml:space="preserve"> </w:t>
+      </w:r>
+      <w:proofErr w:type="spellStart"/>
+      <w:r>
+        <w:t>permanen</w:t>
+      </w:r>
+      <w:proofErr w:type="spellEnd"/>
+      <w:r>
+        <w:t xml:space="preserve">, Generate </w:t>
+      </w:r>
+      <w:proofErr w:type="spellStart"/>
+      <w:r>
+        <w:t>nomor</w:t>
+      </w:r>
+      <w:proofErr w:type="spellEnd"/>
+      <w:r>
+        <w:t xml:space="preserve"> </w:t>
+      </w:r>
+      <w:proofErr w:type="spellStart"/>
+      <w:r>
+        <w:t>resi</w:t>
+      </w:r>
+      <w:proofErr w:type="spellEnd"/>
+      <w:r>
+        <w:t xml:space="preserve"> </w:t>
+      </w:r>
+      <w:proofErr w:type="spellStart"/>
+      <w:r>
+        <w:t>otomatis</w:t>
+      </w:r>
+      <w:proofErr w:type="spellEnd"/>
+      <w:r>
+        <w:t xml:space="preserve">, Ambil </w:t>
+      </w:r>
+      <w:proofErr w:type="spellStart"/>
+      <w:r>
+        <w:t>resi</w:t>
+      </w:r>
+      <w:proofErr w:type="spellEnd"/>
+      <w:r>
+        <w:t xml:space="preserve"> </w:t>
+      </w:r>
+      <w:proofErr w:type="spellStart"/>
+      <w:r>
+        <w:t>berdasarkan</w:t>
+      </w:r>
+      <w:proofErr w:type="spellEnd"/>
+      <w:r>
+        <w:t xml:space="preserve"> ID, </w:t>
+      </w:r>
+      <w:proofErr w:type="spellStart"/>
+      <w:r>
+        <w:t>Cetak</w:t>
+      </w:r>
+      <w:proofErr w:type="spellEnd"/>
+      <w:r>
+        <w:t xml:space="preserve"> </w:t>
+      </w:r>
+      <w:proofErr w:type="spellStart"/>
+      <w:r>
+        <w:t>ulang</w:t>
+      </w:r>
+      <w:proofErr w:type="spellEnd"/>
+      <w:r>
+        <w:t xml:space="preserve"> PDF, dan Buat </w:t>
+      </w:r>
+      <w:proofErr w:type="spellStart"/>
+      <w:r>
+        <w:t>laporan</w:t>
+      </w:r>
+      <w:proofErr w:type="spellEnd"/>
+      <w:r>
+        <w:t>.</w:t>
+      </w:r>
+    </w:p>
+    <w:p>
+      <w:pPr>
+        <w:pStyle w:val="ListParagraph"/>
+        <w:ind w:left="360"/>
+      </w:pPr>
     </w:p>
     <w:p>
       <w:pPr>
@@ -2512,9 +2701,269 @@
           <w:numId w:val="2"/>
         </w:numPr>
       </w:pPr>
-      <w:r>
-        <w:t>P</w:t>
-      </w:r>
+      <w:proofErr w:type="spellStart"/>
+      <w:r>
+        <w:t>Membuat</w:t>
+      </w:r>
+      <w:proofErr w:type="spellEnd"/>
+      <w:r>
+        <w:t xml:space="preserve"> </w:t>
+      </w:r>
+      <w:proofErr w:type="spellStart"/>
+      <w:r>
+        <w:t>Dokumentasi</w:t>
+      </w:r>
+      <w:proofErr w:type="spellEnd"/>
+      <w:r>
+        <w:t xml:space="preserve"> API</w:t>
+      </w:r>
+    </w:p>
+    <w:p>
+      <w:pPr>
+        <w:pStyle w:val="ListParagraph"/>
+        <w:ind w:left="360"/>
+      </w:pPr>
+    </w:p>
+    <w:p>
+      <w:pPr>
+        <w:pStyle w:val="ListParagraph"/>
+        <w:ind w:left="360"/>
+      </w:pPr>
+      <w:r>
+        <w:rPr>
+          <w:noProof/>
+        </w:rPr>
+        <w:drawing>
+          <wp:inline distT="0" distB="0" distL="0" distR="0" wp14:anchorId="2B26883C" wp14:editId="00452617">
+            <wp:extent cx="5731510" cy="3222625"/>
+            <wp:effectExtent l="0" t="0" r="2540" b="0"/>
+            <wp:docPr id="1679660219" name="Picture 1"/>
+            <wp:cNvGraphicFramePr>
+              <a:graphicFrameLocks xmlns:a="http://schemas.openxmlformats.org/drawingml/2006/main" noChangeAspect="1"/>
+            </wp:cNvGraphicFramePr>
+            <a:graphic xmlns:a="http://schemas.openxmlformats.org/drawingml/2006/main">
+              <a:graphicData uri="http://schemas.openxmlformats.org/drawingml/2006/picture">
+                <pic:pic xmlns:pic="http://schemas.openxmlformats.org/drawingml/2006/picture">
+                  <pic:nvPicPr>
+                    <pic:cNvPr id="1679660219" name=""/>
+                    <pic:cNvPicPr/>
+                  </pic:nvPicPr>
+                  <pic:blipFill>
+                    <a:blip r:embed="rId17"/>
+                    <a:stretch>
+                      <a:fillRect/>
+                    </a:stretch>
+                  </pic:blipFill>
+                  <pic:spPr>
+                    <a:xfrm>
+                      <a:off x="0" y="0"/>
+                      <a:ext cx="5731510" cy="3222625"/>
+                    </a:xfrm>
+                    <a:prstGeom prst="rect">
+                      <a:avLst/>
+                    </a:prstGeom>
+                  </pic:spPr>
+                </pic:pic>
+              </a:graphicData>
+            </a:graphic>
+          </wp:inline>
+        </w:drawing>
+      </w:r>
+    </w:p>
+    <w:p>
+      <w:pPr>
+        <w:pStyle w:val="ListParagraph"/>
+        <w:ind w:left="360"/>
+      </w:pPr>
+    </w:p>
+    <w:p>
+      <w:pPr>
+        <w:pStyle w:val="ListParagraph"/>
+        <w:ind w:left="360"/>
+      </w:pPr>
+      <w:r>
+        <w:rPr>
+          <w:noProof/>
+        </w:rPr>
+        <w:drawing>
+          <wp:inline distT="0" distB="0" distL="0" distR="0" wp14:anchorId="77D2EDFC" wp14:editId="7200CE23">
+            <wp:extent cx="5731510" cy="3222625"/>
+            <wp:effectExtent l="0" t="0" r="2540" b="0"/>
+            <wp:docPr id="2139315213" name="Picture 1"/>
+            <wp:cNvGraphicFramePr>
+              <a:graphicFrameLocks xmlns:a="http://schemas.openxmlformats.org/drawingml/2006/main" noChangeAspect="1"/>
+            </wp:cNvGraphicFramePr>
+            <a:graphic xmlns:a="http://schemas.openxmlformats.org/drawingml/2006/main">
+              <a:graphicData uri="http://schemas.openxmlformats.org/drawingml/2006/picture">
+                <pic:pic xmlns:pic="http://schemas.openxmlformats.org/drawingml/2006/picture">
+                  <pic:nvPicPr>
+                    <pic:cNvPr id="2139315213" name=""/>
+                    <pic:cNvPicPr/>
+                  </pic:nvPicPr>
+                  <pic:blipFill>
+                    <a:blip r:embed="rId18"/>
+                    <a:stretch>
+                      <a:fillRect/>
+                    </a:stretch>
+                  </pic:blipFill>
+                  <pic:spPr>
+                    <a:xfrm>
+                      <a:off x="0" y="0"/>
+                      <a:ext cx="5731510" cy="3222625"/>
+                    </a:xfrm>
+                    <a:prstGeom prst="rect">
+                      <a:avLst/>
+                    </a:prstGeom>
+                  </pic:spPr>
+                </pic:pic>
+              </a:graphicData>
+            </a:graphic>
+          </wp:inline>
+        </w:drawing>
+      </w:r>
+    </w:p>
+    <w:p>
+      <w:pPr>
+        <w:pStyle w:val="ListParagraph"/>
+        <w:ind w:left="360"/>
+      </w:pPr>
+    </w:p>
+    <w:p>
+      <w:pPr>
+        <w:pStyle w:val="ListParagraph"/>
+        <w:ind w:left="360"/>
+        <w:jc w:val="both"/>
+      </w:pPr>
+      <w:proofErr w:type="spellStart"/>
+      <w:r>
+        <w:t>Tahap</w:t>
+      </w:r>
+      <w:proofErr w:type="spellEnd"/>
+      <w:r>
+        <w:t xml:space="preserve"> </w:t>
+      </w:r>
+      <w:proofErr w:type="spellStart"/>
+      <w:r>
+        <w:t>apidog</w:t>
+      </w:r>
+      <w:proofErr w:type="spellEnd"/>
+      <w:r>
+        <w:t xml:space="preserve"> (test </w:t>
+      </w:r>
+      <w:r>
+        <w:t>dan</w:t>
+      </w:r>
+      <w:r>
+        <w:t xml:space="preserve"> </w:t>
+      </w:r>
+      <w:proofErr w:type="spellStart"/>
+      <w:r>
+        <w:t>dokumentasi</w:t>
+      </w:r>
+      <w:proofErr w:type="spellEnd"/>
+      <w:r>
+        <w:t xml:space="preserve"> </w:t>
+      </w:r>
+      <w:proofErr w:type="spellStart"/>
+      <w:r>
+        <w:t>api</w:t>
+      </w:r>
+      <w:proofErr w:type="spellEnd"/>
+      <w:r>
+        <w:t>)</w:t>
+      </w:r>
+      <w:r>
+        <w:t>.</w:t>
+      </w:r>
+      <w:r>
+        <w:t xml:space="preserve"> </w:t>
+      </w:r>
+      <w:r>
+        <w:t>I</w:t>
+      </w:r>
+      <w:r>
+        <w:t xml:space="preserve">ni sangat </w:t>
+      </w:r>
+      <w:proofErr w:type="spellStart"/>
+      <w:r>
+        <w:t>penting</w:t>
+      </w:r>
+      <w:proofErr w:type="spellEnd"/>
+      <w:r>
+        <w:t xml:space="preserve"> </w:t>
+      </w:r>
+      <w:proofErr w:type="spellStart"/>
+      <w:r>
+        <w:t>karena</w:t>
+      </w:r>
+      <w:proofErr w:type="spellEnd"/>
+      <w:r>
+        <w:t xml:space="preserve"> : API </w:t>
+      </w:r>
+      <w:proofErr w:type="spellStart"/>
+      <w:r>
+        <w:t>jadi</w:t>
+      </w:r>
+      <w:proofErr w:type="spellEnd"/>
+      <w:r>
+        <w:t xml:space="preserve"> </w:t>
+      </w:r>
+      <w:proofErr w:type="spellStart"/>
+      <w:r>
+        <w:t>teruji</w:t>
+      </w:r>
+      <w:proofErr w:type="spellEnd"/>
+      <w:r>
+        <w:t xml:space="preserve"> dan </w:t>
+      </w:r>
+      <w:proofErr w:type="spellStart"/>
+      <w:r>
+        <w:t>Dokumentasi</w:t>
+      </w:r>
+      <w:proofErr w:type="spellEnd"/>
+      <w:r>
+        <w:t xml:space="preserve"> </w:t>
+      </w:r>
+      <w:proofErr w:type="spellStart"/>
+      <w:r>
+        <w:t>rapi</w:t>
+      </w:r>
+      <w:proofErr w:type="spellEnd"/>
+      <w:r>
+        <w:t xml:space="preserve"> dan </w:t>
+      </w:r>
+      <w:proofErr w:type="spellStart"/>
+      <w:r>
+        <w:t>profesional</w:t>
+      </w:r>
+      <w:proofErr w:type="spellEnd"/>
+      <w:r>
+        <w:t>.</w:t>
+      </w:r>
+    </w:p>
+    <w:p>
+      <w:pPr>
+        <w:pStyle w:val="ListParagraph"/>
+        <w:ind w:left="360"/>
+      </w:pPr>
+    </w:p>
+    <w:p>
+      <w:pPr>
+        <w:pStyle w:val="ListParagraph"/>
+        <w:ind w:left="360"/>
+      </w:pPr>
+    </w:p>
+    <w:p>
+      <w:pPr>
+        <w:pStyle w:val="ListParagraph"/>
+        <w:ind w:left="360"/>
+      </w:pPr>
+    </w:p>
+    <w:p>
+      <w:pPr>
+        <w:pStyle w:val="ListParagraph"/>
+        <w:ind w:left="360"/>
+      </w:pPr>
     </w:p>
     <w:p>
       <w:pPr>
@@ -2524,9 +2973,205 @@
           <w:numId w:val="2"/>
         </w:numPr>
       </w:pPr>
-      <w:r>
-        <w:t>P</w:t>
-      </w:r>
+      <w:proofErr w:type="spellStart"/>
+      <w:r>
+        <w:lastRenderedPageBreak/>
+        <w:t>Hubungkan</w:t>
+      </w:r>
+      <w:proofErr w:type="spellEnd"/>
+      <w:r>
+        <w:t xml:space="preserve"> </w:t>
+      </w:r>
+      <w:proofErr w:type="spellStart"/>
+      <w:r>
+        <w:t>api</w:t>
+      </w:r>
+      <w:proofErr w:type="spellEnd"/>
+      <w:r>
+        <w:t xml:space="preserve"> </w:t>
+      </w:r>
+      <w:proofErr w:type="spellStart"/>
+      <w:r>
+        <w:t>ke</w:t>
+      </w:r>
+      <w:proofErr w:type="spellEnd"/>
+      <w:r>
+        <w:t xml:space="preserve"> post </w:t>
+      </w:r>
+      <w:proofErr w:type="spellStart"/>
+      <w:r>
+        <w:t>apidog</w:t>
+      </w:r>
+      <w:proofErr w:type="spellEnd"/>
+    </w:p>
+    <w:p>
+      <w:pPr>
+        <w:pStyle w:val="ListParagraph"/>
+        <w:ind w:left="360"/>
+      </w:pPr>
+    </w:p>
+    <w:p>
+      <w:pPr>
+        <w:pStyle w:val="ListParagraph"/>
+        <w:ind w:left="360"/>
+      </w:pPr>
+      <w:r>
+        <w:rPr>
+          <w:noProof/>
+        </w:rPr>
+        <w:drawing>
+          <wp:inline distT="0" distB="0" distL="0" distR="0" wp14:anchorId="23F10B07" wp14:editId="7140DE30">
+            <wp:extent cx="5731510" cy="3222625"/>
+            <wp:effectExtent l="0" t="0" r="2540" b="0"/>
+            <wp:docPr id="108461904" name="Picture 1"/>
+            <wp:cNvGraphicFramePr>
+              <a:graphicFrameLocks xmlns:a="http://schemas.openxmlformats.org/drawingml/2006/main" noChangeAspect="1"/>
+            </wp:cNvGraphicFramePr>
+            <a:graphic xmlns:a="http://schemas.openxmlformats.org/drawingml/2006/main">
+              <a:graphicData uri="http://schemas.openxmlformats.org/drawingml/2006/picture">
+                <pic:pic xmlns:pic="http://schemas.openxmlformats.org/drawingml/2006/picture">
+                  <pic:nvPicPr>
+                    <pic:cNvPr id="108461904" name=""/>
+                    <pic:cNvPicPr/>
+                  </pic:nvPicPr>
+                  <pic:blipFill>
+                    <a:blip r:embed="rId19"/>
+                    <a:stretch>
+                      <a:fillRect/>
+                    </a:stretch>
+                  </pic:blipFill>
+                  <pic:spPr>
+                    <a:xfrm>
+                      <a:off x="0" y="0"/>
+                      <a:ext cx="5731510" cy="3222625"/>
+                    </a:xfrm>
+                    <a:prstGeom prst="rect">
+                      <a:avLst/>
+                    </a:prstGeom>
+                  </pic:spPr>
+                </pic:pic>
+              </a:graphicData>
+            </a:graphic>
+          </wp:inline>
+        </w:drawing>
+      </w:r>
+    </w:p>
+    <w:p>
+      <w:pPr>
+        <w:pStyle w:val="ListParagraph"/>
+        <w:ind w:left="360"/>
+      </w:pPr>
+    </w:p>
+    <w:p>
+      <w:pPr>
+        <w:pStyle w:val="ListParagraph"/>
+        <w:ind w:left="360"/>
+      </w:pPr>
+      <w:r>
+        <w:rPr>
+          <w:noProof/>
+        </w:rPr>
+        <w:drawing>
+          <wp:inline distT="0" distB="0" distL="0" distR="0" wp14:anchorId="6098BEB0" wp14:editId="5ED84B77">
+            <wp:extent cx="5731510" cy="3222625"/>
+            <wp:effectExtent l="0" t="0" r="2540" b="0"/>
+            <wp:docPr id="715901157" name="Picture 1"/>
+            <wp:cNvGraphicFramePr>
+              <a:graphicFrameLocks xmlns:a="http://schemas.openxmlformats.org/drawingml/2006/main" noChangeAspect="1"/>
+            </wp:cNvGraphicFramePr>
+            <a:graphic xmlns:a="http://schemas.openxmlformats.org/drawingml/2006/main">
+              <a:graphicData uri="http://schemas.openxmlformats.org/drawingml/2006/picture">
+                <pic:pic xmlns:pic="http://schemas.openxmlformats.org/drawingml/2006/picture">
+                  <pic:nvPicPr>
+                    <pic:cNvPr id="715901157" name=""/>
+                    <pic:cNvPicPr/>
+                  </pic:nvPicPr>
+                  <pic:blipFill>
+                    <a:blip r:embed="rId20"/>
+                    <a:stretch>
+                      <a:fillRect/>
+                    </a:stretch>
+                  </pic:blipFill>
+                  <pic:spPr>
+                    <a:xfrm>
+                      <a:off x="0" y="0"/>
+                      <a:ext cx="5731510" cy="3222625"/>
+                    </a:xfrm>
+                    <a:prstGeom prst="rect">
+                      <a:avLst/>
+                    </a:prstGeom>
+                  </pic:spPr>
+                </pic:pic>
+              </a:graphicData>
+            </a:graphic>
+          </wp:inline>
+        </w:drawing>
+      </w:r>
+    </w:p>
+    <w:p>
+      <w:pPr>
+        <w:pStyle w:val="ListParagraph"/>
+        <w:ind w:left="360"/>
+      </w:pPr>
+    </w:p>
+    <w:p>
+      <w:pPr>
+        <w:pStyle w:val="ListParagraph"/>
+        <w:ind w:left="360"/>
+        <w:jc w:val="center"/>
+      </w:pPr>
+      <w:r>
+        <w:t xml:space="preserve">Gambar </w:t>
+      </w:r>
+      <w:proofErr w:type="spellStart"/>
+      <w:r>
+        <w:t>hasil</w:t>
+      </w:r>
+      <w:proofErr w:type="spellEnd"/>
+      <w:r>
+        <w:t xml:space="preserve"> </w:t>
+      </w:r>
+      <w:proofErr w:type="spellStart"/>
+      <w:r>
+        <w:t>Hubungkan</w:t>
+      </w:r>
+      <w:proofErr w:type="spellEnd"/>
+      <w:r>
+        <w:t xml:space="preserve"> </w:t>
+      </w:r>
+      <w:proofErr w:type="spellStart"/>
+      <w:r>
+        <w:t>api</w:t>
+      </w:r>
+      <w:proofErr w:type="spellEnd"/>
+      <w:r>
+        <w:t xml:space="preserve"> </w:t>
+      </w:r>
+      <w:proofErr w:type="spellStart"/>
+      <w:r>
+        <w:t>ke</w:t>
+      </w:r>
+      <w:proofErr w:type="spellEnd"/>
+      <w:r>
+        <w:t xml:space="preserve"> post </w:t>
+      </w:r>
+      <w:proofErr w:type="spellStart"/>
+      <w:r>
+        <w:t>apidog</w:t>
+      </w:r>
+      <w:proofErr w:type="spellEnd"/>
+    </w:p>
+    <w:p>
+      <w:pPr>
+        <w:pStyle w:val="ListParagraph"/>
+        <w:ind w:left="360"/>
+      </w:pPr>
+    </w:p>
+    <w:p>
+      <w:pPr>
+        <w:pStyle w:val="ListParagraph"/>
+        <w:ind w:left="360"/>
+      </w:pPr>
     </w:p>
     <w:p>
       <w:pPr>
@@ -2609,6 +3254,7 @@
         </w:numPr>
       </w:pPr>
       <w:r>
+        <w:lastRenderedPageBreak/>
         <w:t>P</w:t>
       </w:r>
     </w:p>
@@ -2632,9 +3278,33 @@
           <w:numId w:val="2"/>
         </w:numPr>
       </w:pPr>
+      <w:r>
+        <w:t>P</w:t>
+      </w:r>
+    </w:p>
+    <w:p>
+      <w:pPr>
+        <w:pStyle w:val="ListParagraph"/>
+        <w:numPr>
+          <w:ilvl w:val="0"/>
+          <w:numId w:val="2"/>
+        </w:numPr>
+      </w:pPr>
+      <w:r>
+        <w:t>P</w:t>
+      </w:r>
+    </w:p>
+    <w:p>
+      <w:pPr>
+        <w:pStyle w:val="ListParagraph"/>
+        <w:numPr>
+          <w:ilvl w:val="0"/>
+          <w:numId w:val="2"/>
+        </w:numPr>
+      </w:pPr>
     </w:p>
     <w:sectPr>
-      <w:footerReference w:type="default" r:id="rId16"/>
+      <w:footerReference w:type="default" r:id="rId21"/>
       <w:pgSz w:w="11906" w:h="16838"/>
       <w:pgMar w:top="1440" w:right="1440" w:bottom="1440" w:left="1440" w:header="708" w:footer="708" w:gutter="0"/>
       <w:cols w:space="708"/>

</xml_diff>

<commit_message>
Update File dokumentasi folder web
</commit_message>
<xml_diff>
--- a/dokumentasi/Dokumentasi_WEB_II_Lorensius Firngadi.docx
+++ b/dokumentasi/Dokumentasi_WEB_II_Lorensius Firngadi.docx
@@ -24,15 +24,7 @@
       </w:r>
       <w:r>
         <w:tab/>
-        <w:t xml:space="preserve">: </w:t>
-      </w:r>
-      <w:proofErr w:type="spellStart"/>
-      <w:r>
-        <w:t>Lorensius</w:t>
-      </w:r>
-      <w:proofErr w:type="spellEnd"/>
-      <w:r>
-        <w:t xml:space="preserve"> Firngadi</w:t>
+        <w:t>: Lorensius Firngadi</w:t>
       </w:r>
     </w:p>
     <w:p>
@@ -45,51 +37,20 @@
       </w:r>
     </w:p>
     <w:p>
-      <w:proofErr w:type="spellStart"/>
-      <w:r>
-        <w:t>Judul</w:t>
-      </w:r>
-      <w:proofErr w:type="spellEnd"/>
-      <w:r>
-        <w:t xml:space="preserve"> </w:t>
+      <w:r>
+        <w:t xml:space="preserve">Judul </w:t>
       </w:r>
       <w:r>
         <w:tab/>
         <w:t xml:space="preserve">: </w:t>
       </w:r>
-      <w:proofErr w:type="spellStart"/>
-      <w:r>
-        <w:t>Aplikasi</w:t>
-      </w:r>
-      <w:proofErr w:type="spellEnd"/>
-      <w:r>
-        <w:t xml:space="preserve"> </w:t>
-      </w:r>
-      <w:proofErr w:type="spellStart"/>
-      <w:r>
-        <w:t>Cetak</w:t>
-      </w:r>
-      <w:proofErr w:type="spellEnd"/>
-      <w:r>
-        <w:t xml:space="preserve"> Resi</w:t>
-      </w:r>
-    </w:p>
-    <w:p>
-      <w:proofErr w:type="spellStart"/>
-      <w:r>
-        <w:t>Deskripsi</w:t>
-      </w:r>
-      <w:proofErr w:type="spellEnd"/>
-      <w:r>
-        <w:t xml:space="preserve"> </w:t>
-      </w:r>
-      <w:proofErr w:type="spellStart"/>
-      <w:r>
-        <w:t>Aplikasi</w:t>
-      </w:r>
-      <w:proofErr w:type="spellEnd"/>
-      <w:r>
-        <w:t xml:space="preserve"> :</w:t>
+      <w:r>
+        <w:t>Aplikasi Cetak Resi</w:t>
+      </w:r>
+    </w:p>
+    <w:p>
+      <w:r>
+        <w:t>Deskripsi Aplikasi :</w:t>
       </w:r>
     </w:p>
     <w:p>
@@ -97,391 +58,7 @@
         <w:jc w:val="both"/>
       </w:pPr>
       <w:r>
-        <w:t xml:space="preserve">Website </w:t>
-      </w:r>
-      <w:proofErr w:type="spellStart"/>
-      <w:r>
-        <w:t>cetak</w:t>
-      </w:r>
-      <w:proofErr w:type="spellEnd"/>
-      <w:r>
-        <w:t xml:space="preserve"> </w:t>
-      </w:r>
-      <w:proofErr w:type="spellStart"/>
-      <w:r>
-        <w:t>resi</w:t>
-      </w:r>
-      <w:proofErr w:type="spellEnd"/>
-      <w:r>
-        <w:t xml:space="preserve"> </w:t>
-      </w:r>
-      <w:proofErr w:type="spellStart"/>
-      <w:r>
-        <w:t>adalah</w:t>
-      </w:r>
-      <w:proofErr w:type="spellEnd"/>
-      <w:r>
-        <w:t xml:space="preserve"> </w:t>
-      </w:r>
-      <w:proofErr w:type="spellStart"/>
-      <w:r>
-        <w:t>aplikasi</w:t>
-      </w:r>
-      <w:proofErr w:type="spellEnd"/>
-      <w:r>
-        <w:t xml:space="preserve"> </w:t>
-      </w:r>
-      <w:proofErr w:type="spellStart"/>
-      <w:r>
-        <w:t>berbasis</w:t>
-      </w:r>
-      <w:proofErr w:type="spellEnd"/>
-      <w:r>
-        <w:t xml:space="preserve"> web yang </w:t>
-      </w:r>
-      <w:proofErr w:type="spellStart"/>
-      <w:r>
-        <w:t>digunakan</w:t>
-      </w:r>
-      <w:proofErr w:type="spellEnd"/>
-      <w:r>
-        <w:t xml:space="preserve"> </w:t>
-      </w:r>
-      <w:proofErr w:type="spellStart"/>
-      <w:r>
-        <w:t>untuk</w:t>
-      </w:r>
-      <w:proofErr w:type="spellEnd"/>
-      <w:r>
-        <w:t xml:space="preserve"> </w:t>
-      </w:r>
-      <w:proofErr w:type="spellStart"/>
-      <w:r>
-        <w:t>memasukkan</w:t>
-      </w:r>
-      <w:proofErr w:type="spellEnd"/>
-      <w:r>
-        <w:t xml:space="preserve"> data </w:t>
-      </w:r>
-      <w:proofErr w:type="spellStart"/>
-      <w:r>
-        <w:t>pengirim</w:t>
-      </w:r>
-      <w:proofErr w:type="spellEnd"/>
-      <w:r>
-        <w:t xml:space="preserve">, </w:t>
-      </w:r>
-      <w:proofErr w:type="spellStart"/>
-      <w:r>
-        <w:t>penerima</w:t>
-      </w:r>
-      <w:proofErr w:type="spellEnd"/>
-      <w:r>
-        <w:t xml:space="preserve">, dan detail </w:t>
-      </w:r>
-      <w:proofErr w:type="spellStart"/>
-      <w:r>
-        <w:t>barang</w:t>
-      </w:r>
-      <w:proofErr w:type="spellEnd"/>
-      <w:r>
-        <w:t xml:space="preserve">, </w:t>
-      </w:r>
-      <w:proofErr w:type="spellStart"/>
-      <w:r>
-        <w:t>lalu</w:t>
-      </w:r>
-      <w:proofErr w:type="spellEnd"/>
-      <w:r>
-        <w:t xml:space="preserve"> </w:t>
-      </w:r>
-      <w:proofErr w:type="spellStart"/>
-      <w:r>
-        <w:t>mengubahnya</w:t>
-      </w:r>
-      <w:proofErr w:type="spellEnd"/>
-      <w:r>
-        <w:t xml:space="preserve"> </w:t>
-      </w:r>
-      <w:proofErr w:type="spellStart"/>
-      <w:r>
-        <w:t>menjadi</w:t>
-      </w:r>
-      <w:proofErr w:type="spellEnd"/>
-      <w:r>
-        <w:t xml:space="preserve"> </w:t>
-      </w:r>
-      <w:proofErr w:type="spellStart"/>
-      <w:r>
-        <w:t>dokumen</w:t>
-      </w:r>
-      <w:proofErr w:type="spellEnd"/>
-      <w:r>
-        <w:t xml:space="preserve"> </w:t>
-      </w:r>
-      <w:proofErr w:type="spellStart"/>
-      <w:r>
-        <w:t>resi</w:t>
-      </w:r>
-      <w:proofErr w:type="spellEnd"/>
-      <w:r>
-        <w:t xml:space="preserve"> </w:t>
-      </w:r>
-      <w:proofErr w:type="spellStart"/>
-      <w:r>
-        <w:t>dalam</w:t>
-      </w:r>
-      <w:proofErr w:type="spellEnd"/>
-      <w:r>
-        <w:t xml:space="preserve"> </w:t>
-      </w:r>
-      <w:proofErr w:type="spellStart"/>
-      <w:r>
-        <w:t>bentuk</w:t>
-      </w:r>
-      <w:proofErr w:type="spellEnd"/>
-      <w:r>
-        <w:t xml:space="preserve"> file PDF. Website </w:t>
-      </w:r>
-      <w:proofErr w:type="spellStart"/>
-      <w:r>
-        <w:t>ini</w:t>
-      </w:r>
-      <w:proofErr w:type="spellEnd"/>
-      <w:r>
-        <w:t xml:space="preserve"> </w:t>
-      </w:r>
-      <w:proofErr w:type="spellStart"/>
-      <w:r>
-        <w:t>menyediakan</w:t>
-      </w:r>
-      <w:proofErr w:type="spellEnd"/>
-      <w:r>
-        <w:t xml:space="preserve"> form input yang </w:t>
-      </w:r>
-      <w:proofErr w:type="spellStart"/>
-      <w:r>
-        <w:t>mudah</w:t>
-      </w:r>
-      <w:proofErr w:type="spellEnd"/>
-      <w:r>
-        <w:t xml:space="preserve"> </w:t>
-      </w:r>
-      <w:proofErr w:type="spellStart"/>
-      <w:r>
-        <w:t>digunakan</w:t>
-      </w:r>
-      <w:proofErr w:type="spellEnd"/>
-      <w:r>
-        <w:t xml:space="preserve">, </w:t>
-      </w:r>
-      <w:proofErr w:type="spellStart"/>
-      <w:r>
-        <w:t>kemudian</w:t>
-      </w:r>
-      <w:proofErr w:type="spellEnd"/>
-      <w:r>
-        <w:t xml:space="preserve"> </w:t>
-      </w:r>
-      <w:proofErr w:type="spellStart"/>
-      <w:r>
-        <w:t>sistem</w:t>
-      </w:r>
-      <w:proofErr w:type="spellEnd"/>
-      <w:r>
-        <w:t xml:space="preserve"> </w:t>
-      </w:r>
-      <w:proofErr w:type="spellStart"/>
-      <w:r>
-        <w:t>secara</w:t>
-      </w:r>
-      <w:proofErr w:type="spellEnd"/>
-      <w:r>
-        <w:t xml:space="preserve"> </w:t>
-      </w:r>
-      <w:proofErr w:type="spellStart"/>
-      <w:r>
-        <w:t>otomatis</w:t>
-      </w:r>
-      <w:proofErr w:type="spellEnd"/>
-      <w:r>
-        <w:t xml:space="preserve"> </w:t>
-      </w:r>
-      <w:proofErr w:type="spellStart"/>
-      <w:r>
-        <w:t>mengolah</w:t>
-      </w:r>
-      <w:proofErr w:type="spellEnd"/>
-      <w:r>
-        <w:t xml:space="preserve"> data dan </w:t>
-      </w:r>
-      <w:proofErr w:type="spellStart"/>
-      <w:r>
-        <w:t>menghasilkan</w:t>
-      </w:r>
-      <w:proofErr w:type="spellEnd"/>
-      <w:r>
-        <w:t xml:space="preserve"> </w:t>
-      </w:r>
-      <w:proofErr w:type="spellStart"/>
-      <w:r>
-        <w:t>tampilan</w:t>
-      </w:r>
-      <w:proofErr w:type="spellEnd"/>
-      <w:r>
-        <w:t xml:space="preserve"> </w:t>
-      </w:r>
-      <w:proofErr w:type="spellStart"/>
-      <w:r>
-        <w:t>resi</w:t>
-      </w:r>
-      <w:proofErr w:type="spellEnd"/>
-      <w:r>
-        <w:t xml:space="preserve"> </w:t>
-      </w:r>
-      <w:proofErr w:type="spellStart"/>
-      <w:r>
-        <w:t>dengan</w:t>
-      </w:r>
-      <w:proofErr w:type="spellEnd"/>
-      <w:r>
-        <w:t xml:space="preserve"> layout yang </w:t>
-      </w:r>
-      <w:proofErr w:type="spellStart"/>
-      <w:r>
-        <w:t>rapi</w:t>
-      </w:r>
-      <w:proofErr w:type="spellEnd"/>
-      <w:r>
-        <w:t xml:space="preserve">, </w:t>
-      </w:r>
-      <w:proofErr w:type="spellStart"/>
-      <w:r>
-        <w:t>ukuran</w:t>
-      </w:r>
-      <w:proofErr w:type="spellEnd"/>
-      <w:r>
-        <w:t xml:space="preserve"> </w:t>
-      </w:r>
-      <w:proofErr w:type="spellStart"/>
-      <w:r>
-        <w:t>kertas</w:t>
-      </w:r>
-      <w:proofErr w:type="spellEnd"/>
-      <w:r>
-        <w:t xml:space="preserve"> </w:t>
-      </w:r>
-      <w:proofErr w:type="spellStart"/>
-      <w:r>
-        <w:t>tertentu</w:t>
-      </w:r>
-      <w:proofErr w:type="spellEnd"/>
-      <w:r>
-        <w:t xml:space="preserve"> (</w:t>
-      </w:r>
-      <w:proofErr w:type="spellStart"/>
-      <w:r>
-        <w:t>misalnya</w:t>
-      </w:r>
-      <w:proofErr w:type="spellEnd"/>
-      <w:r>
-        <w:t xml:space="preserve"> 10×15 cm), dan </w:t>
-      </w:r>
-      <w:proofErr w:type="spellStart"/>
-      <w:r>
-        <w:t>siap</w:t>
-      </w:r>
-      <w:proofErr w:type="spellEnd"/>
-      <w:r>
-        <w:t xml:space="preserve"> </w:t>
-      </w:r>
-      <w:proofErr w:type="spellStart"/>
-      <w:r>
-        <w:t>dicetak</w:t>
-      </w:r>
-      <w:proofErr w:type="spellEnd"/>
-      <w:r>
-        <w:t xml:space="preserve">. </w:t>
-      </w:r>
-      <w:proofErr w:type="spellStart"/>
-      <w:r>
-        <w:t>Pengguna</w:t>
-      </w:r>
-      <w:proofErr w:type="spellEnd"/>
-      <w:r>
-        <w:t xml:space="preserve"> </w:t>
-      </w:r>
-      <w:proofErr w:type="spellStart"/>
-      <w:r>
-        <w:t>dapat</w:t>
-      </w:r>
-      <w:proofErr w:type="spellEnd"/>
-      <w:r>
-        <w:t xml:space="preserve"> </w:t>
-      </w:r>
-      <w:proofErr w:type="spellStart"/>
-      <w:r>
-        <w:t>melihat</w:t>
-      </w:r>
-      <w:proofErr w:type="spellEnd"/>
-      <w:r>
-        <w:t xml:space="preserve"> preview </w:t>
-      </w:r>
-      <w:proofErr w:type="spellStart"/>
-      <w:r>
-        <w:t>sebelum</w:t>
-      </w:r>
-      <w:proofErr w:type="spellEnd"/>
-      <w:r>
-        <w:t xml:space="preserve"> download, </w:t>
-      </w:r>
-      <w:proofErr w:type="spellStart"/>
-      <w:r>
-        <w:t>lalu</w:t>
-      </w:r>
-      <w:proofErr w:type="spellEnd"/>
-      <w:r>
-        <w:t xml:space="preserve"> </w:t>
-      </w:r>
-      <w:proofErr w:type="spellStart"/>
-      <w:r>
-        <w:t>menyimpan</w:t>
-      </w:r>
-      <w:proofErr w:type="spellEnd"/>
-      <w:r>
-        <w:t xml:space="preserve"> </w:t>
-      </w:r>
-      <w:proofErr w:type="spellStart"/>
-      <w:r>
-        <w:t>atau</w:t>
-      </w:r>
-      <w:proofErr w:type="spellEnd"/>
-      <w:r>
-        <w:t xml:space="preserve"> </w:t>
-      </w:r>
-      <w:proofErr w:type="spellStart"/>
-      <w:r>
-        <w:t>langsung</w:t>
-      </w:r>
-      <w:proofErr w:type="spellEnd"/>
-      <w:r>
-        <w:t xml:space="preserve"> </w:t>
-      </w:r>
-      <w:proofErr w:type="spellStart"/>
-      <w:r>
-        <w:t>mencetak</w:t>
-      </w:r>
-      <w:proofErr w:type="spellEnd"/>
-      <w:r>
-        <w:t xml:space="preserve"> PDF </w:t>
-      </w:r>
-      <w:proofErr w:type="spellStart"/>
-      <w:r>
-        <w:t>tersebut</w:t>
-      </w:r>
-      <w:proofErr w:type="spellEnd"/>
-      <w:r>
-        <w:t>.</w:t>
+        <w:t>Website cetak resi adalah aplikasi berbasis web yang digunakan untuk memasukkan data pengirim, penerima, dan detail barang, lalu mengubahnya menjadi dokumen resi dalam bentuk file PDF. Website ini menyediakan form input yang mudah digunakan, kemudian sistem secara otomatis mengolah data dan menghasilkan tampilan resi dengan layout yang rapi, ukuran kertas tertentu (misalnya 10×15 cm), dan siap dicetak. Pengguna dapat melihat preview sebelum download, lalu menyimpan atau langsung mencetak PDF tersebut.</w:t>
       </w:r>
     </w:p>
     <w:p>
@@ -540,86 +117,17 @@
       </w:r>
     </w:p>
     <w:p>
-      <w:proofErr w:type="spellStart"/>
-      <w:r>
-        <w:t>Struktur</w:t>
-      </w:r>
-      <w:proofErr w:type="spellEnd"/>
-      <w:r>
-        <w:t xml:space="preserve"> </w:t>
-      </w:r>
-      <w:proofErr w:type="spellStart"/>
-      <w:r>
-        <w:t>awal</w:t>
-      </w:r>
-      <w:proofErr w:type="spellEnd"/>
-      <w:r>
-        <w:t xml:space="preserve"> </w:t>
-      </w:r>
-      <w:proofErr w:type="spellStart"/>
-      <w:r>
-        <w:t>rancangan</w:t>
-      </w:r>
-      <w:proofErr w:type="spellEnd"/>
-      <w:r>
-        <w:t xml:space="preserve"> WEB yang </w:t>
-      </w:r>
-      <w:proofErr w:type="spellStart"/>
-      <w:r>
-        <w:t>dibuat</w:t>
-      </w:r>
-      <w:proofErr w:type="spellEnd"/>
-      <w:r>
-        <w:t xml:space="preserve"> oleh Mas </w:t>
+      <w:r>
+        <w:t xml:space="preserve">Struktur awal rancangan WEB yang dibuat oleh Mas </w:t>
       </w:r>
       <w:r>
         <w:t>Ihsan</w:t>
       </w:r>
       <w:r>
-        <w:t xml:space="preserve"> </w:t>
-      </w:r>
-      <w:proofErr w:type="spellStart"/>
-      <w:r>
-        <w:t>terdapat</w:t>
-      </w:r>
-      <w:proofErr w:type="spellEnd"/>
-      <w:r>
-        <w:t xml:space="preserve"> 2 folder </w:t>
-      </w:r>
-      <w:proofErr w:type="spellStart"/>
-      <w:r>
-        <w:t>dalam</w:t>
-      </w:r>
-      <w:proofErr w:type="spellEnd"/>
-      <w:r>
-        <w:t xml:space="preserve"> </w:t>
-      </w:r>
-      <w:proofErr w:type="spellStart"/>
-      <w:r>
-        <w:t>GITHub</w:t>
-      </w:r>
-      <w:proofErr w:type="spellEnd"/>
-      <w:r>
-        <w:t xml:space="preserve"> </w:t>
-      </w:r>
-      <w:proofErr w:type="spellStart"/>
-      <w:r>
-        <w:t>nya</w:t>
-      </w:r>
-      <w:proofErr w:type="spellEnd"/>
-      <w:r>
-        <w:t xml:space="preserve"> : </w:t>
-      </w:r>
-      <w:r>
-        <w:t xml:space="preserve">Folder : mobile dan web </w:t>
-      </w:r>
-      <w:proofErr w:type="spellStart"/>
-      <w:r>
-        <w:t>serta</w:t>
-      </w:r>
-      <w:proofErr w:type="spellEnd"/>
-      <w:r>
-        <w:t xml:space="preserve"> 1 file package-lock</w:t>
+        <w:t xml:space="preserve"> terdapat 2 folder dalam GITHub nya : </w:t>
+      </w:r>
+      <w:r>
+        <w:t>Folder : mobile dan web serta 1 file package-lock</w:t>
       </w:r>
       <w:r>
         <w:t>.</w:t>
@@ -634,118 +142,17 @@
           <w:numId w:val="2"/>
         </w:numPr>
       </w:pPr>
-      <w:proofErr w:type="spellStart"/>
-      <w:r>
-        <w:t>Membuat</w:t>
-      </w:r>
-      <w:proofErr w:type="spellEnd"/>
-      <w:r>
-        <w:t xml:space="preserve"> API</w:t>
-      </w:r>
-    </w:p>
-    <w:p>
-      <w:pPr>
-        <w:pStyle w:val="ListParagraph"/>
-        <w:ind w:left="360"/>
-      </w:pPr>
-      <w:r>
-        <w:t xml:space="preserve">Karena folder </w:t>
-      </w:r>
-      <w:proofErr w:type="spellStart"/>
-      <w:r>
-        <w:t>api</w:t>
-      </w:r>
-      <w:proofErr w:type="spellEnd"/>
-      <w:r>
-        <w:t xml:space="preserve"> </w:t>
-      </w:r>
-      <w:proofErr w:type="spellStart"/>
-      <w:r>
-        <w:t>masih</w:t>
-      </w:r>
-      <w:proofErr w:type="spellEnd"/>
-      <w:r>
-        <w:t xml:space="preserve"> </w:t>
-      </w:r>
-      <w:proofErr w:type="spellStart"/>
-      <w:r>
-        <w:t>kosong</w:t>
-      </w:r>
-      <w:proofErr w:type="spellEnd"/>
-      <w:r>
-        <w:t xml:space="preserve"> </w:t>
-      </w:r>
-      <w:proofErr w:type="spellStart"/>
-      <w:r>
-        <w:t>maka</w:t>
-      </w:r>
-      <w:proofErr w:type="spellEnd"/>
-      <w:r>
-        <w:t xml:space="preserve"> </w:t>
-      </w:r>
-      <w:proofErr w:type="spellStart"/>
-      <w:r>
-        <w:t>dimulai</w:t>
-      </w:r>
-      <w:proofErr w:type="spellEnd"/>
-      <w:r>
-        <w:t xml:space="preserve"> </w:t>
-      </w:r>
-      <w:proofErr w:type="spellStart"/>
-      <w:r>
-        <w:t>mengerjakan</w:t>
-      </w:r>
-      <w:proofErr w:type="spellEnd"/>
-      <w:r>
-        <w:t xml:space="preserve"> </w:t>
-      </w:r>
-      <w:proofErr w:type="spellStart"/>
-      <w:r>
-        <w:t>untuk</w:t>
-      </w:r>
-      <w:proofErr w:type="spellEnd"/>
-      <w:r>
-        <w:t xml:space="preserve"> </w:t>
-      </w:r>
-      <w:proofErr w:type="spellStart"/>
-      <w:r>
-        <w:t>membuat</w:t>
-      </w:r>
-      <w:proofErr w:type="spellEnd"/>
-      <w:r>
-        <w:t xml:space="preserve"> API (</w:t>
-      </w:r>
-      <w:proofErr w:type="spellStart"/>
-      <w:r>
-        <w:t>dengan</w:t>
-      </w:r>
-      <w:proofErr w:type="spellEnd"/>
-      <w:r>
-        <w:t xml:space="preserve"> APIDOG). </w:t>
-      </w:r>
-      <w:proofErr w:type="spellStart"/>
-      <w:r>
-        <w:t>Berfungsi</w:t>
-      </w:r>
-      <w:proofErr w:type="spellEnd"/>
-      <w:r>
-        <w:t xml:space="preserve"> </w:t>
-      </w:r>
-      <w:proofErr w:type="spellStart"/>
-      <w:r>
-        <w:t>sebagai</w:t>
-      </w:r>
-      <w:proofErr w:type="spellEnd"/>
-      <w:r>
-        <w:t xml:space="preserve"> </w:t>
-      </w:r>
-      <w:proofErr w:type="spellStart"/>
-      <w:r>
-        <w:t>berikut</w:t>
-      </w:r>
-      <w:proofErr w:type="spellEnd"/>
-      <w:r>
-        <w:t xml:space="preserve"> :</w:t>
+      <w:r>
+        <w:t>Membuat API</w:t>
+      </w:r>
+    </w:p>
+    <w:p>
+      <w:pPr>
+        <w:pStyle w:val="ListParagraph"/>
+        <w:ind w:left="360"/>
+      </w:pPr>
+      <w:r>
+        <w:t>Karena folder api masih kosong maka dimulai mengerjakan untuk membuat API (dengan APIDOG). Berfungsi sebagai berikut :</w:t>
       </w:r>
     </w:p>
     <w:p>
@@ -756,19 +163,9 @@
           <w:numId w:val="1"/>
         </w:numPr>
       </w:pPr>
-      <w:proofErr w:type="spellStart"/>
-      <w:r>
-        <w:t>Menerima</w:t>
-      </w:r>
-      <w:proofErr w:type="spellEnd"/>
-      <w:r>
-        <w:t xml:space="preserve"> data </w:t>
-      </w:r>
-      <w:proofErr w:type="spellStart"/>
-      <w:r>
-        <w:t>resi</w:t>
-      </w:r>
-      <w:proofErr w:type="spellEnd"/>
+      <w:r>
+        <w:t>Menerima data resi</w:t>
+      </w:r>
     </w:p>
     <w:p>
       <w:pPr>
@@ -778,13 +175,8 @@
           <w:numId w:val="1"/>
         </w:numPr>
       </w:pPr>
-      <w:proofErr w:type="spellStart"/>
-      <w:r>
-        <w:t>Mengolah</w:t>
-      </w:r>
-      <w:proofErr w:type="spellEnd"/>
-      <w:r>
-        <w:t xml:space="preserve"> data</w:t>
+      <w:r>
+        <w:t>Mengolah data</w:t>
       </w:r>
     </w:p>
     <w:p>
@@ -795,19 +187,9 @@
           <w:numId w:val="1"/>
         </w:numPr>
       </w:pPr>
-      <w:proofErr w:type="spellStart"/>
-      <w:r>
-        <w:t>Menghasilkan</w:t>
-      </w:r>
-      <w:proofErr w:type="spellEnd"/>
-      <w:r>
-        <w:t xml:space="preserve"> file PDF </w:t>
-      </w:r>
-      <w:proofErr w:type="spellStart"/>
-      <w:r>
-        <w:t>resi</w:t>
-      </w:r>
-      <w:proofErr w:type="spellEnd"/>
+      <w:r>
+        <w:t>Menghasilkan file PDF resi</w:t>
+      </w:r>
     </w:p>
     <w:p>
       <w:pPr>
@@ -817,21 +199,8 @@
           <w:numId w:val="1"/>
         </w:numPr>
       </w:pPr>
-      <w:proofErr w:type="spellStart"/>
-      <w:r>
-        <w:t>Mengirimkan</w:t>
-      </w:r>
-      <w:proofErr w:type="spellEnd"/>
-      <w:r>
-        <w:t xml:space="preserve"> PDF </w:t>
-      </w:r>
-      <w:proofErr w:type="spellStart"/>
-      <w:r>
-        <w:t>ke</w:t>
-      </w:r>
-      <w:proofErr w:type="spellEnd"/>
-      <w:r>
-        <w:t xml:space="preserve"> client (WEB)</w:t>
+      <w:r>
+        <w:t>Mengirimkan PDF ke client (WEB)</w:t>
       </w:r>
     </w:p>
     <w:p/>
@@ -843,13 +212,8 @@
           <w:numId w:val="2"/>
         </w:numPr>
       </w:pPr>
-      <w:proofErr w:type="spellStart"/>
-      <w:r>
-        <w:t>Struktur</w:t>
-      </w:r>
-      <w:proofErr w:type="spellEnd"/>
-      <w:r>
-        <w:t xml:space="preserve"> Folder API</w:t>
+      <w:r>
+        <w:t>Struktur Folder API</w:t>
       </w:r>
     </w:p>
     <w:p>
@@ -923,15 +287,7 @@
         </w:numPr>
       </w:pPr>
       <w:r>
-        <w:t xml:space="preserve">Controller → </w:t>
-      </w:r>
-      <w:proofErr w:type="spellStart"/>
-      <w:r>
-        <w:t>urusan</w:t>
-      </w:r>
-      <w:proofErr w:type="spellEnd"/>
-      <w:r>
-        <w:t xml:space="preserve"> request/response</w:t>
+        <w:t>Controller → urusan request/response</w:t>
       </w:r>
     </w:p>
     <w:p>
@@ -943,21 +299,8 @@
         </w:numPr>
       </w:pPr>
       <w:r>
-        <w:t xml:space="preserve">Service → </w:t>
-      </w:r>
-      <w:proofErr w:type="spellStart"/>
-      <w:r>
-        <w:t>logika</w:t>
-      </w:r>
-      <w:proofErr w:type="spellEnd"/>
-      <w:r>
-        <w:t xml:space="preserve"> </w:t>
-      </w:r>
-      <w:proofErr w:type="spellStart"/>
-      <w:r>
-        <w:t>bisnis</w:t>
-      </w:r>
-      <w:proofErr w:type="spellEnd"/>
+        <w:t>Service → logika bisnis</w:t>
+      </w:r>
     </w:p>
     <w:p>
       <w:pPr>
@@ -985,13 +328,8 @@
           <w:numId w:val="2"/>
         </w:numPr>
       </w:pPr>
-      <w:proofErr w:type="spellStart"/>
-      <w:r>
-        <w:t>Inisialisasi</w:t>
-      </w:r>
-      <w:proofErr w:type="spellEnd"/>
-      <w:r>
-        <w:t xml:space="preserve"> Project API</w:t>
+      <w:r>
+        <w:t>Inisialisasi Project API</w:t>
       </w:r>
     </w:p>
     <w:p>
@@ -1007,17 +345,8 @@
           <w:i/>
           <w:iCs/>
         </w:rPr>
-        <w:t xml:space="preserve">cd </w:t>
-      </w:r>
-      <w:proofErr w:type="spellStart"/>
-      <w:r>
-        <w:rPr>
-          <w:i/>
-          <w:iCs/>
-        </w:rPr>
-        <w:t>api</w:t>
-      </w:r>
-      <w:proofErr w:type="spellEnd"/>
+        <w:t>cd api</w:t>
+      </w:r>
     </w:p>
     <w:p>
       <w:pPr>
@@ -1027,101 +356,23 @@
           <w:iCs/>
         </w:rPr>
       </w:pPr>
-      <w:proofErr w:type="spellStart"/>
       <w:r>
         <w:rPr>
           <w:i/>
           <w:iCs/>
         </w:rPr>
-        <w:t>npm</w:t>
-      </w:r>
-      <w:proofErr w:type="spellEnd"/>
-      <w:r>
-        <w:rPr>
-          <w:i/>
-          <w:iCs/>
-        </w:rPr>
-        <w:t xml:space="preserve"> </w:t>
-      </w:r>
-      <w:proofErr w:type="spellStart"/>
-      <w:r>
-        <w:rPr>
-          <w:i/>
-          <w:iCs/>
-        </w:rPr>
-        <w:t>init</w:t>
-      </w:r>
-      <w:proofErr w:type="spellEnd"/>
-      <w:r>
-        <w:rPr>
-          <w:i/>
-          <w:iCs/>
-        </w:rPr>
-        <w:t xml:space="preserve"> -y</w:t>
+        <w:t>npm init -y</w:t>
       </w:r>
     </w:p>
     <w:p>
       <w:pPr>
         <w:ind w:left="720"/>
       </w:pPr>
-      <w:proofErr w:type="spellStart"/>
       <w:r>
         <w:t>U</w:t>
       </w:r>
       <w:r>
-        <w:t>ntuk</w:t>
-      </w:r>
-      <w:proofErr w:type="spellEnd"/>
-      <w:r>
-        <w:t xml:space="preserve"> </w:t>
-      </w:r>
-      <w:proofErr w:type="spellStart"/>
-      <w:r>
-        <w:t>menginisialisasi</w:t>
-      </w:r>
-      <w:proofErr w:type="spellEnd"/>
-      <w:r>
-        <w:t xml:space="preserve"> </w:t>
-      </w:r>
-      <w:proofErr w:type="spellStart"/>
-      <w:r>
-        <w:t>atau</w:t>
-      </w:r>
-      <w:proofErr w:type="spellEnd"/>
-      <w:r>
-        <w:t xml:space="preserve"> </w:t>
-      </w:r>
-      <w:proofErr w:type="spellStart"/>
-      <w:r>
-        <w:t>membuat</w:t>
-      </w:r>
-      <w:proofErr w:type="spellEnd"/>
-      <w:r>
-        <w:t xml:space="preserve"> </w:t>
-      </w:r>
-      <w:proofErr w:type="spellStart"/>
-      <w:r>
-        <w:t>proyek</w:t>
-      </w:r>
-      <w:proofErr w:type="spellEnd"/>
-      <w:r>
-        <w:t xml:space="preserve"> Node.js </w:t>
-      </w:r>
-      <w:proofErr w:type="spellStart"/>
-      <w:r>
-        <w:t>secara</w:t>
-      </w:r>
-      <w:proofErr w:type="spellEnd"/>
-      <w:r>
-        <w:t xml:space="preserve"> </w:t>
-      </w:r>
-      <w:proofErr w:type="spellStart"/>
-      <w:r>
-        <w:t>otomatis</w:t>
-      </w:r>
-      <w:proofErr w:type="spellEnd"/>
-      <w:r>
-        <w:t>.</w:t>
+        <w:t>ntuk menginisialisasi atau membuat proyek Node.js secara otomatis.</w:t>
       </w:r>
     </w:p>
     <w:p>
@@ -1191,31 +442,13 @@
       <w:pPr>
         <w:ind w:left="720"/>
       </w:pPr>
-      <w:proofErr w:type="spellStart"/>
       <w:r>
         <w:rPr>
           <w:i/>
           <w:iCs/>
         </w:rPr>
-        <w:t>npm</w:t>
-      </w:r>
-      <w:proofErr w:type="spellEnd"/>
-      <w:r>
-        <w:rPr>
-          <w:i/>
-          <w:iCs/>
-        </w:rPr>
-        <w:t xml:space="preserve"> install express </w:t>
-      </w:r>
-      <w:proofErr w:type="spellStart"/>
-      <w:r>
-        <w:rPr>
-          <w:i/>
-          <w:iCs/>
-        </w:rPr>
-        <w:t>pdfkit</w:t>
-      </w:r>
-      <w:proofErr w:type="spellEnd"/>
+        <w:t>npm install express pdfkit cors</w:t>
+      </w:r>
       <w:r>
         <w:rPr>
           <w:i/>
@@ -1223,22 +456,6 @@
         </w:rPr>
         <w:t xml:space="preserve"> </w:t>
       </w:r>
-      <w:proofErr w:type="spellStart"/>
-      <w:r>
-        <w:rPr>
-          <w:i/>
-          <w:iCs/>
-        </w:rPr>
-        <w:t>cors</w:t>
-      </w:r>
-      <w:proofErr w:type="spellEnd"/>
-      <w:r>
-        <w:rPr>
-          <w:i/>
-          <w:iCs/>
-        </w:rPr>
-        <w:t xml:space="preserve"> </w:t>
-      </w:r>
       <w:r>
         <w:rPr>
           <w:i/>
@@ -1247,95 +464,7 @@
         <w:t xml:space="preserve"> &gt; </w:t>
       </w:r>
       <w:r>
-        <w:t>(</w:t>
-      </w:r>
-      <w:proofErr w:type="spellStart"/>
-      <w:r>
-        <w:t>Untuk</w:t>
-      </w:r>
-      <w:proofErr w:type="spellEnd"/>
-      <w:r>
-        <w:t xml:space="preserve"> </w:t>
-      </w:r>
-      <w:proofErr w:type="spellStart"/>
-      <w:r>
-        <w:t>menginstal</w:t>
-      </w:r>
-      <w:proofErr w:type="spellEnd"/>
-      <w:r>
-        <w:t xml:space="preserve"> </w:t>
-      </w:r>
-      <w:proofErr w:type="spellStart"/>
-      <w:r>
-        <w:t>tiga</w:t>
-      </w:r>
-      <w:proofErr w:type="spellEnd"/>
-      <w:r>
-        <w:t xml:space="preserve"> library </w:t>
-      </w:r>
-      <w:proofErr w:type="spellStart"/>
-      <w:r>
-        <w:t>utama</w:t>
-      </w:r>
-      <w:proofErr w:type="spellEnd"/>
-      <w:r>
-        <w:t xml:space="preserve"> yang </w:t>
-      </w:r>
-      <w:proofErr w:type="spellStart"/>
-      <w:r>
-        <w:t>akan</w:t>
-      </w:r>
-      <w:proofErr w:type="spellEnd"/>
-      <w:r>
-        <w:t xml:space="preserve"> </w:t>
-      </w:r>
-      <w:proofErr w:type="spellStart"/>
-      <w:r>
-        <w:t>digunakan</w:t>
-      </w:r>
-      <w:proofErr w:type="spellEnd"/>
-      <w:r>
-        <w:t xml:space="preserve"> </w:t>
-      </w:r>
-      <w:proofErr w:type="spellStart"/>
-      <w:r>
-        <w:t>dalam</w:t>
-      </w:r>
-      <w:proofErr w:type="spellEnd"/>
-      <w:r>
-        <w:t xml:space="preserve"> </w:t>
-      </w:r>
-      <w:proofErr w:type="spellStart"/>
-      <w:r>
-        <w:t>logika</w:t>
-      </w:r>
-      <w:proofErr w:type="spellEnd"/>
-      <w:r>
-        <w:t xml:space="preserve"> </w:t>
-      </w:r>
-      <w:proofErr w:type="spellStart"/>
-      <w:r>
-        <w:t>aplikasi</w:t>
-      </w:r>
-      <w:proofErr w:type="spellEnd"/>
-      <w:r>
-        <w:t xml:space="preserve"> (</w:t>
-      </w:r>
-      <w:proofErr w:type="spellStart"/>
-      <w:r>
-        <w:t>tersimpan</w:t>
-      </w:r>
-      <w:proofErr w:type="spellEnd"/>
-      <w:r>
-        <w:t xml:space="preserve"> pada </w:t>
-      </w:r>
-      <w:proofErr w:type="spellStart"/>
-      <w:r>
-        <w:t>package.json</w:t>
-      </w:r>
-      <w:proofErr w:type="spellEnd"/>
-      <w:r>
-        <w:t>).</w:t>
+        <w:t>(Untuk menginstal tiga library utama yang akan digunakan dalam logika aplikasi (tersimpan pada package.json).</w:t>
       </w:r>
     </w:p>
     <w:p>
@@ -1400,37 +529,12 @@
       <w:pPr>
         <w:ind w:left="720"/>
       </w:pPr>
-      <w:proofErr w:type="spellStart"/>
       <w:r>
         <w:rPr>
           <w:i/>
           <w:iCs/>
         </w:rPr>
-        <w:t>npm</w:t>
-      </w:r>
-      <w:proofErr w:type="spellEnd"/>
-      <w:r>
-        <w:rPr>
-          <w:i/>
-          <w:iCs/>
-        </w:rPr>
-        <w:t xml:space="preserve"> install -D typescript </w:t>
-      </w:r>
-      <w:proofErr w:type="spellStart"/>
-      <w:r>
-        <w:rPr>
-          <w:i/>
-          <w:iCs/>
-        </w:rPr>
-        <w:t>ts</w:t>
-      </w:r>
-      <w:proofErr w:type="spellEnd"/>
-      <w:r>
-        <w:rPr>
-          <w:i/>
-          <w:iCs/>
-        </w:rPr>
-        <w:t>-node-dev @types/express @types/node</w:t>
+        <w:t>npm install -D typescript ts-node-dev @types/express @types/node</w:t>
       </w:r>
       <w:r>
         <w:rPr>
@@ -1444,134 +548,7 @@
       </w:r>
       <w:r>
         <w:br/>
-      </w:r>
-      <w:proofErr w:type="spellStart"/>
-      <w:r>
-        <w:t>Perintah</w:t>
-      </w:r>
-      <w:proofErr w:type="spellEnd"/>
-      <w:r>
-        <w:t xml:space="preserve"> </w:t>
-      </w:r>
-      <w:proofErr w:type="spellStart"/>
-      <w:r>
-        <w:t>ini</w:t>
-      </w:r>
-      <w:proofErr w:type="spellEnd"/>
-      <w:r>
-        <w:t xml:space="preserve"> </w:t>
-      </w:r>
-      <w:proofErr w:type="spellStart"/>
-      <w:r>
-        <w:t>menggunakan</w:t>
-      </w:r>
-      <w:proofErr w:type="spellEnd"/>
-      <w:r>
-        <w:t xml:space="preserve"> flag -D (</w:t>
-      </w:r>
-      <w:proofErr w:type="spellStart"/>
-      <w:r>
-        <w:t>atau</w:t>
-      </w:r>
-      <w:proofErr w:type="spellEnd"/>
-      <w:r>
-        <w:t xml:space="preserve"> save-dev) </w:t>
-      </w:r>
-      <w:proofErr w:type="spellStart"/>
-      <w:r>
-        <w:t>artinya</w:t>
-      </w:r>
-      <w:proofErr w:type="spellEnd"/>
-      <w:r>
-        <w:t xml:space="preserve"> library </w:t>
-      </w:r>
-      <w:proofErr w:type="spellStart"/>
-      <w:r>
-        <w:t>hanya</w:t>
-      </w:r>
-      <w:proofErr w:type="spellEnd"/>
-      <w:r>
-        <w:t xml:space="preserve"> </w:t>
-      </w:r>
-      <w:proofErr w:type="spellStart"/>
-      <w:r>
-        <w:t>digunakan</w:t>
-      </w:r>
-      <w:proofErr w:type="spellEnd"/>
-      <w:r>
-        <w:t xml:space="preserve"> </w:t>
-      </w:r>
-      <w:proofErr w:type="spellStart"/>
-      <w:r>
-        <w:t>selama</w:t>
-      </w:r>
-      <w:proofErr w:type="spellEnd"/>
-      <w:r>
-        <w:t xml:space="preserve"> proses </w:t>
-      </w:r>
-      <w:proofErr w:type="spellStart"/>
-      <w:r>
-        <w:t>pengembangan</w:t>
-      </w:r>
-      <w:proofErr w:type="spellEnd"/>
-      <w:r>
-        <w:t xml:space="preserve"> dan </w:t>
-      </w:r>
-      <w:proofErr w:type="spellStart"/>
-      <w:r>
-        <w:t>tidak</w:t>
-      </w:r>
-      <w:proofErr w:type="spellEnd"/>
-      <w:r>
-        <w:t xml:space="preserve"> </w:t>
-      </w:r>
-      <w:proofErr w:type="spellStart"/>
-      <w:r>
-        <w:t>akan</w:t>
-      </w:r>
-      <w:proofErr w:type="spellEnd"/>
-      <w:r>
-        <w:t xml:space="preserve"> </w:t>
-      </w:r>
-      <w:proofErr w:type="spellStart"/>
-      <w:r>
-        <w:t>ikut</w:t>
-      </w:r>
-      <w:proofErr w:type="spellEnd"/>
-      <w:r>
-        <w:t xml:space="preserve"> </w:t>
-      </w:r>
-      <w:proofErr w:type="spellStart"/>
-      <w:r>
-        <w:t>saat</w:t>
-      </w:r>
-      <w:proofErr w:type="spellEnd"/>
-      <w:r>
-        <w:t xml:space="preserve"> </w:t>
-      </w:r>
-      <w:proofErr w:type="spellStart"/>
-      <w:r>
-        <w:t>aplikasi</w:t>
-      </w:r>
-      <w:proofErr w:type="spellEnd"/>
-      <w:r>
-        <w:t xml:space="preserve"> </w:t>
-      </w:r>
-      <w:proofErr w:type="spellStart"/>
-      <w:r>
-        <w:t>sudah</w:t>
-      </w:r>
-      <w:proofErr w:type="spellEnd"/>
-      <w:r>
-        <w:t xml:space="preserve"> </w:t>
-      </w:r>
-      <w:proofErr w:type="spellStart"/>
-      <w:r>
-        <w:t>dipublikasikan</w:t>
-      </w:r>
-      <w:proofErr w:type="spellEnd"/>
-      <w:r>
-        <w:t>.</w:t>
+        <w:t>Perintah ini menggunakan flag -D (atau save-dev) artinya library hanya digunakan selama proses pengembangan dan tidak akan ikut saat aplikasi sudah dipublikasikan.</w:t>
       </w:r>
     </w:p>
     <w:p>
@@ -1658,13 +635,8 @@
           <w:numId w:val="2"/>
         </w:numPr>
       </w:pPr>
-      <w:proofErr w:type="spellStart"/>
-      <w:r>
-        <w:t>Konfigurasi</w:t>
-      </w:r>
-      <w:proofErr w:type="spellEnd"/>
-      <w:r>
-        <w:t xml:space="preserve"> TypeScript</w:t>
+      <w:r>
+        <w:t>Konfigurasi TypeScript</w:t>
       </w:r>
     </w:p>
     <w:p>
@@ -1735,93 +707,8 @@
         <w:ind w:left="360"/>
         <w:jc w:val="both"/>
       </w:pPr>
-      <w:proofErr w:type="spellStart"/>
-      <w:r>
-        <w:t>Konfigurasi</w:t>
-      </w:r>
-      <w:proofErr w:type="spellEnd"/>
-      <w:r>
-        <w:t xml:space="preserve"> </w:t>
-      </w:r>
-      <w:proofErr w:type="spellStart"/>
-      <w:r>
-        <w:t>untuk</w:t>
-      </w:r>
-      <w:proofErr w:type="spellEnd"/>
-      <w:r>
-        <w:t xml:space="preserve"> </w:t>
-      </w:r>
-      <w:proofErr w:type="spellStart"/>
-      <w:r>
-        <w:t>menentukan</w:t>
-      </w:r>
-      <w:proofErr w:type="spellEnd"/>
-      <w:r>
-        <w:t xml:space="preserve"> </w:t>
-      </w:r>
-      <w:proofErr w:type="spellStart"/>
-      <w:r>
-        <w:t>versi</w:t>
-      </w:r>
-      <w:proofErr w:type="spellEnd"/>
-      <w:r>
-        <w:t xml:space="preserve"> </w:t>
-      </w:r>
-      <w:proofErr w:type="spellStart"/>
-      <w:r>
-        <w:t>javascript</w:t>
-      </w:r>
-      <w:proofErr w:type="spellEnd"/>
-      <w:r>
-        <w:t xml:space="preserve"> </w:t>
-      </w:r>
-      <w:proofErr w:type="spellStart"/>
-      <w:r>
-        <w:t>hasil</w:t>
-      </w:r>
-      <w:proofErr w:type="spellEnd"/>
-      <w:r>
-        <w:t xml:space="preserve"> </w:t>
-      </w:r>
-      <w:proofErr w:type="spellStart"/>
-      <w:r>
-        <w:t>akhir</w:t>
-      </w:r>
-      <w:proofErr w:type="spellEnd"/>
-      <w:r>
-        <w:t xml:space="preserve">, </w:t>
-      </w:r>
-      <w:proofErr w:type="spellStart"/>
-      <w:r>
-        <w:t>menentukan</w:t>
-      </w:r>
-      <w:proofErr w:type="spellEnd"/>
-      <w:r>
-        <w:t xml:space="preserve"> system </w:t>
-      </w:r>
-      <w:proofErr w:type="spellStart"/>
-      <w:r>
-        <w:t>modul</w:t>
-      </w:r>
-      <w:proofErr w:type="spellEnd"/>
-      <w:r>
-        <w:t xml:space="preserve"> yang </w:t>
-      </w:r>
-      <w:proofErr w:type="spellStart"/>
-      <w:r>
-        <w:t>digunakan</w:t>
-      </w:r>
-      <w:proofErr w:type="spellEnd"/>
-      <w:r>
-        <w:t xml:space="preserve">, dan </w:t>
-      </w:r>
-      <w:proofErr w:type="spellStart"/>
-      <w:r>
-        <w:t>menentukan</w:t>
-      </w:r>
-      <w:proofErr w:type="spellEnd"/>
-      <w:r>
-        <w:t xml:space="preserve"> folder Lokasi.</w:t>
+      <w:r>
+        <w:t>Konfigurasi untuk menentukan versi javascript hasil akhir, menentukan system modul yang digunakan, dan menentukan folder Lokasi.</w:t>
       </w:r>
     </w:p>
     <w:p>
@@ -1856,14 +743,9 @@
           <w:numId w:val="2"/>
         </w:numPr>
       </w:pPr>
-      <w:proofErr w:type="spellStart"/>
       <w:r>
         <w:lastRenderedPageBreak/>
-        <w:t>Membuat</w:t>
-      </w:r>
-      <w:proofErr w:type="spellEnd"/>
-      <w:r>
-        <w:t xml:space="preserve"> Server Utama</w:t>
+        <w:t>Membuat Server Utama</w:t>
       </w:r>
     </w:p>
     <w:p>
@@ -1929,151 +811,10 @@
         <w:jc w:val="both"/>
       </w:pPr>
       <w:r>
-        <w:t xml:space="preserve">Server </w:t>
-      </w:r>
-      <w:proofErr w:type="spellStart"/>
-      <w:r>
-        <w:t>utama</w:t>
-      </w:r>
-      <w:proofErr w:type="spellEnd"/>
-      <w:r>
-        <w:t xml:space="preserve"> </w:t>
-      </w:r>
-      <w:proofErr w:type="spellStart"/>
-      <w:r>
-        <w:t>berfungsi</w:t>
-      </w:r>
-      <w:proofErr w:type="spellEnd"/>
-      <w:r>
-        <w:t xml:space="preserve"> </w:t>
-      </w:r>
-      <w:proofErr w:type="spellStart"/>
-      <w:r>
-        <w:t>untuk</w:t>
-      </w:r>
-      <w:proofErr w:type="spellEnd"/>
-      <w:r>
-        <w:t xml:space="preserve"> </w:t>
-      </w:r>
-      <w:proofErr w:type="spellStart"/>
-      <w:r>
-        <w:t>menyiapkan</w:t>
-      </w:r>
-      <w:proofErr w:type="spellEnd"/>
-      <w:r>
-        <w:t xml:space="preserve"> </w:t>
-      </w:r>
-      <w:proofErr w:type="spellStart"/>
-      <w:r>
-        <w:t>mesin</w:t>
-      </w:r>
-      <w:proofErr w:type="spellEnd"/>
-      <w:r>
-        <w:t xml:space="preserve"> server yang </w:t>
-      </w:r>
-      <w:proofErr w:type="spellStart"/>
-      <w:r>
-        <w:t>bisa</w:t>
-      </w:r>
-      <w:proofErr w:type="spellEnd"/>
-      <w:r>
-        <w:t xml:space="preserve"> </w:t>
-      </w:r>
-      <w:proofErr w:type="spellStart"/>
-      <w:r>
-        <w:t>menerima</w:t>
-      </w:r>
-      <w:proofErr w:type="spellEnd"/>
-      <w:r>
-        <w:t xml:space="preserve"> data JSON, </w:t>
-      </w:r>
-      <w:proofErr w:type="spellStart"/>
-      <w:r>
-        <w:t>bisa</w:t>
-      </w:r>
-      <w:proofErr w:type="spellEnd"/>
-      <w:r>
-        <w:t xml:space="preserve"> </w:t>
-      </w:r>
-      <w:proofErr w:type="spellStart"/>
-      <w:r>
-        <w:t>diakses</w:t>
-      </w:r>
-      <w:proofErr w:type="spellEnd"/>
-      <w:r>
-        <w:t xml:space="preserve"> oleh fronted </w:t>
-      </w:r>
-      <w:proofErr w:type="spellStart"/>
-      <w:r>
-        <w:t>dari</w:t>
-      </w:r>
-      <w:proofErr w:type="spellEnd"/>
-      <w:r>
-        <w:t xml:space="preserve"> domain lain (CORS), dan </w:t>
-      </w:r>
-      <w:proofErr w:type="spellStart"/>
-      <w:r>
-        <w:t>mengarahkan</w:t>
-      </w:r>
-      <w:proofErr w:type="spellEnd"/>
-      <w:r>
-        <w:t xml:space="preserve"> </w:t>
-      </w:r>
-      <w:proofErr w:type="spellStart"/>
-      <w:r>
-        <w:t>semua</w:t>
-      </w:r>
-      <w:proofErr w:type="spellEnd"/>
-      <w:r>
-        <w:t xml:space="preserve"> </w:t>
-      </w:r>
-      <w:proofErr w:type="spellStart"/>
-      <w:r>
-        <w:t>urusan</w:t>
-      </w:r>
-      <w:proofErr w:type="spellEnd"/>
-      <w:r>
-        <w:t xml:space="preserve"> </w:t>
-      </w:r>
-      <w:proofErr w:type="spellStart"/>
-      <w:r>
-        <w:t>terkait</w:t>
-      </w:r>
-      <w:proofErr w:type="spellEnd"/>
-      <w:r>
-        <w:t xml:space="preserve"> Resi </w:t>
-      </w:r>
-      <w:proofErr w:type="spellStart"/>
-      <w:r>
-        <w:t>ke</w:t>
-      </w:r>
-      <w:proofErr w:type="spellEnd"/>
-      <w:r>
-        <w:t xml:space="preserve"> </w:t>
-      </w:r>
-      <w:proofErr w:type="spellStart"/>
-      <w:r>
-        <w:t>jalur</w:t>
-      </w:r>
-      <w:proofErr w:type="spellEnd"/>
-      <w:r>
-        <w:t xml:space="preserve"> /</w:t>
-      </w:r>
-      <w:proofErr w:type="spellStart"/>
-      <w:r>
-        <w:t>api</w:t>
-      </w:r>
-      <w:proofErr w:type="spellEnd"/>
-      <w:r>
-        <w:t>/</w:t>
-      </w:r>
-      <w:proofErr w:type="spellStart"/>
-      <w:r>
-        <w:t>resi</w:t>
-      </w:r>
-      <w:proofErr w:type="spellEnd"/>
-      <w:r>
-        <w:t>.</w:t>
+        <w:t>Server utama berfungsi untuk menyiapkan mesin server yang bisa menerima data JSON, bisa diakses oleh fronted dari domain lain (CORS), dan mengarahkan semua urusan terkait Resi ke jalur</w:t>
+      </w:r>
+      <w:r>
+        <w:t xml:space="preserve"> /api/resi.</w:t>
       </w:r>
     </w:p>
     <w:p>
@@ -2090,13 +831,8 @@
           <w:numId w:val="2"/>
         </w:numPr>
       </w:pPr>
-      <w:proofErr w:type="spellStart"/>
-      <w:r>
-        <w:t>Contoller</w:t>
-      </w:r>
-      <w:proofErr w:type="spellEnd"/>
-      <w:r>
-        <w:t xml:space="preserve"> API</w:t>
+      <w:r>
+        <w:t>Contoller API</w:t>
       </w:r>
     </w:p>
     <w:p>
@@ -2162,79 +898,7 @@
         <w:jc w:val="both"/>
       </w:pPr>
       <w:r>
-        <w:t xml:space="preserve">Controller </w:t>
-      </w:r>
-      <w:proofErr w:type="spellStart"/>
-      <w:r>
-        <w:t>dalam</w:t>
-      </w:r>
-      <w:proofErr w:type="spellEnd"/>
-      <w:r>
-        <w:t xml:space="preserve"> </w:t>
-      </w:r>
-      <w:proofErr w:type="spellStart"/>
-      <w:r>
-        <w:t>arsitektur</w:t>
-      </w:r>
-      <w:proofErr w:type="spellEnd"/>
-      <w:r>
-        <w:t xml:space="preserve"> backend yang </w:t>
-      </w:r>
-      <w:proofErr w:type="spellStart"/>
-      <w:r>
-        <w:t>berfungsi</w:t>
-      </w:r>
-      <w:proofErr w:type="spellEnd"/>
-      <w:r>
-        <w:t xml:space="preserve"> </w:t>
-      </w:r>
-      <w:proofErr w:type="spellStart"/>
-      <w:r>
-        <w:t>untuk</w:t>
-      </w:r>
-      <w:proofErr w:type="spellEnd"/>
-      <w:r>
-        <w:t xml:space="preserve"> </w:t>
-      </w:r>
-      <w:proofErr w:type="spellStart"/>
-      <w:r>
-        <w:t>membuat</w:t>
-      </w:r>
-      <w:proofErr w:type="spellEnd"/>
-      <w:r>
-        <w:t xml:space="preserve"> dan </w:t>
-      </w:r>
-      <w:proofErr w:type="spellStart"/>
-      <w:r>
-        <w:t>mengirimkan</w:t>
-      </w:r>
-      <w:proofErr w:type="spellEnd"/>
-      <w:r>
-        <w:t xml:space="preserve"> file PDF (Resi) </w:t>
-      </w:r>
-      <w:proofErr w:type="spellStart"/>
-      <w:r>
-        <w:t>langsung</w:t>
-      </w:r>
-      <w:proofErr w:type="spellEnd"/>
-      <w:r>
-        <w:t xml:space="preserve"> </w:t>
-      </w:r>
-      <w:proofErr w:type="spellStart"/>
-      <w:r>
-        <w:t>ke</w:t>
-      </w:r>
-      <w:proofErr w:type="spellEnd"/>
-      <w:r>
-        <w:t xml:space="preserve"> browser </w:t>
-      </w:r>
-      <w:proofErr w:type="spellStart"/>
-      <w:r>
-        <w:t>pengguna</w:t>
-      </w:r>
-      <w:proofErr w:type="spellEnd"/>
-      <w:r>
-        <w:t>.</w:t>
+        <w:t>Controller dalam arsitektur backend yang berfungsi untuk membuat dan mengirimkan file PDF (Resi) langsung ke browser pengguna.</w:t>
       </w:r>
     </w:p>
     <w:p>
@@ -2323,159 +987,7 @@
         <w:jc w:val="both"/>
       </w:pPr>
       <w:r>
-        <w:t xml:space="preserve">Kode </w:t>
-      </w:r>
-      <w:proofErr w:type="spellStart"/>
-      <w:r>
-        <w:t>ini</w:t>
-      </w:r>
-      <w:proofErr w:type="spellEnd"/>
-      <w:r>
-        <w:t xml:space="preserve"> </w:t>
-      </w:r>
-      <w:proofErr w:type="spellStart"/>
-      <w:r>
-        <w:t>berfungsi</w:t>
-      </w:r>
-      <w:proofErr w:type="spellEnd"/>
-      <w:r>
-        <w:t xml:space="preserve"> </w:t>
-      </w:r>
-      <w:proofErr w:type="spellStart"/>
-      <w:r>
-        <w:t>menerima</w:t>
-      </w:r>
-      <w:proofErr w:type="spellEnd"/>
-      <w:r>
-        <w:t xml:space="preserve"> </w:t>
-      </w:r>
-      <w:proofErr w:type="spellStart"/>
-      <w:r>
-        <w:t>objek</w:t>
-      </w:r>
-      <w:proofErr w:type="spellEnd"/>
-      <w:r>
-        <w:t xml:space="preserve"> data, </w:t>
-      </w:r>
-      <w:proofErr w:type="spellStart"/>
-      <w:r>
-        <w:t>mengubahnya</w:t>
-      </w:r>
-      <w:proofErr w:type="spellEnd"/>
-      <w:r>
-        <w:t xml:space="preserve"> </w:t>
-      </w:r>
-      <w:proofErr w:type="spellStart"/>
-      <w:r>
-        <w:t>menjadi</w:t>
-      </w:r>
-      <w:proofErr w:type="spellEnd"/>
-      <w:r>
-        <w:t xml:space="preserve"> format pdf </w:t>
-      </w:r>
-      <w:proofErr w:type="spellStart"/>
-      <w:r>
-        <w:t>dengan</w:t>
-      </w:r>
-      <w:proofErr w:type="spellEnd"/>
-      <w:r>
-        <w:t xml:space="preserve"> </w:t>
-      </w:r>
-      <w:proofErr w:type="spellStart"/>
-      <w:r>
-        <w:t>ukuran</w:t>
-      </w:r>
-      <w:proofErr w:type="spellEnd"/>
-      <w:r>
-        <w:t xml:space="preserve"> label </w:t>
-      </w:r>
-      <w:proofErr w:type="spellStart"/>
-      <w:r>
-        <w:t>paket</w:t>
-      </w:r>
-      <w:proofErr w:type="spellEnd"/>
-      <w:r>
-        <w:t xml:space="preserve">, </w:t>
-      </w:r>
-      <w:proofErr w:type="spellStart"/>
-      <w:r>
-        <w:t>membungkus</w:t>
-      </w:r>
-      <w:proofErr w:type="spellEnd"/>
-      <w:r>
-        <w:t xml:space="preserve"> </w:t>
-      </w:r>
-      <w:proofErr w:type="spellStart"/>
-      <w:r>
-        <w:t>dalam</w:t>
-      </w:r>
-      <w:proofErr w:type="spellEnd"/>
-      <w:r>
-        <w:t xml:space="preserve"> format Buffer </w:t>
-      </w:r>
-      <w:proofErr w:type="spellStart"/>
-      <w:r>
-        <w:t>supaya</w:t>
-      </w:r>
-      <w:proofErr w:type="spellEnd"/>
-      <w:r>
-        <w:t xml:space="preserve"> </w:t>
-      </w:r>
-      <w:proofErr w:type="spellStart"/>
-      <w:r>
-        <w:t>bisa</w:t>
-      </w:r>
-      <w:proofErr w:type="spellEnd"/>
-      <w:r>
-        <w:t xml:space="preserve"> </w:t>
-      </w:r>
-      <w:proofErr w:type="spellStart"/>
-      <w:r>
-        <w:t>dikirimkan</w:t>
-      </w:r>
-      <w:proofErr w:type="spellEnd"/>
-      <w:r>
-        <w:t xml:space="preserve"> oleh server </w:t>
-      </w:r>
-      <w:proofErr w:type="spellStart"/>
-      <w:r>
-        <w:t>ke</w:t>
-      </w:r>
-      <w:proofErr w:type="spellEnd"/>
-      <w:r>
-        <w:t xml:space="preserve"> </w:t>
-      </w:r>
-      <w:proofErr w:type="spellStart"/>
-      <w:r>
-        <w:t>pengguna</w:t>
-      </w:r>
-      <w:proofErr w:type="spellEnd"/>
-      <w:r>
-        <w:t xml:space="preserve"> </w:t>
-      </w:r>
-      <w:proofErr w:type="spellStart"/>
-      <w:r>
-        <w:t>melalui</w:t>
-      </w:r>
-      <w:proofErr w:type="spellEnd"/>
-      <w:r>
-        <w:t xml:space="preserve"> </w:t>
-      </w:r>
-      <w:proofErr w:type="spellStart"/>
-      <w:r>
-        <w:t>perintah</w:t>
-      </w:r>
-      <w:proofErr w:type="spellEnd"/>
-      <w:r>
-        <w:t xml:space="preserve"> </w:t>
-      </w:r>
-      <w:proofErr w:type="spellStart"/>
-      <w:r>
-        <w:t>res.send</w:t>
-      </w:r>
-      <w:proofErr w:type="spellEnd"/>
-      <w:r>
-        <w:t>(pdf).</w:t>
+        <w:t>Kode ini berfungsi menerima objek data, mengubahnya menjadi format pdf dengan ukuran label paket, membungkus dalam format Buffer supaya bisa dikirimkan oleh server ke pengguna melalui perintah res.send(pdf).</w:t>
       </w:r>
     </w:p>
     <w:p/>
@@ -2488,15 +1000,7 @@
         </w:numPr>
       </w:pPr>
       <w:r>
-        <w:t xml:space="preserve">Instal Prisma </w:t>
-      </w:r>
-      <w:proofErr w:type="spellStart"/>
-      <w:r>
-        <w:t>Versi</w:t>
-      </w:r>
-      <w:proofErr w:type="spellEnd"/>
-      <w:r>
-        <w:t xml:space="preserve"> 6</w:t>
+        <w:t>Instal Prisma Versi 6</w:t>
       </w:r>
     </w:p>
     <w:p>
@@ -2573,118 +1077,9 @@
         <w:ind w:left="360"/>
         <w:jc w:val="both"/>
       </w:pPr>
-      <w:proofErr w:type="spellStart"/>
       <w:r>
         <w:lastRenderedPageBreak/>
-        <w:t>Dengan</w:t>
-      </w:r>
-      <w:proofErr w:type="spellEnd"/>
-      <w:r>
-        <w:t xml:space="preserve"> </w:t>
-      </w:r>
-      <w:proofErr w:type="spellStart"/>
-      <w:r>
-        <w:t>menggunakan</w:t>
-      </w:r>
-      <w:proofErr w:type="spellEnd"/>
-      <w:r>
-        <w:t xml:space="preserve"> Prisma </w:t>
-      </w:r>
-      <w:proofErr w:type="spellStart"/>
-      <w:r>
-        <w:t>versi</w:t>
-      </w:r>
-      <w:proofErr w:type="spellEnd"/>
-      <w:r>
-        <w:t xml:space="preserve"> 6.19.2, data </w:t>
-      </w:r>
-      <w:proofErr w:type="spellStart"/>
-      <w:r>
-        <w:t>resi</w:t>
-      </w:r>
-      <w:proofErr w:type="spellEnd"/>
-      <w:r>
-        <w:t xml:space="preserve"> </w:t>
-      </w:r>
-      <w:proofErr w:type="spellStart"/>
-      <w:r>
-        <w:t>disimpan</w:t>
-      </w:r>
-      <w:proofErr w:type="spellEnd"/>
-      <w:r>
-        <w:t xml:space="preserve"> </w:t>
-      </w:r>
-      <w:proofErr w:type="spellStart"/>
-      <w:r>
-        <w:t>permanen</w:t>
-      </w:r>
-      <w:proofErr w:type="spellEnd"/>
-      <w:r>
-        <w:t xml:space="preserve">, Generate </w:t>
-      </w:r>
-      <w:proofErr w:type="spellStart"/>
-      <w:r>
-        <w:t>nomor</w:t>
-      </w:r>
-      <w:proofErr w:type="spellEnd"/>
-      <w:r>
-        <w:t xml:space="preserve"> </w:t>
-      </w:r>
-      <w:proofErr w:type="spellStart"/>
-      <w:r>
-        <w:t>resi</w:t>
-      </w:r>
-      <w:proofErr w:type="spellEnd"/>
-      <w:r>
-        <w:t xml:space="preserve"> </w:t>
-      </w:r>
-      <w:proofErr w:type="spellStart"/>
-      <w:r>
-        <w:t>otomatis</w:t>
-      </w:r>
-      <w:proofErr w:type="spellEnd"/>
-      <w:r>
-        <w:t xml:space="preserve">, Ambil </w:t>
-      </w:r>
-      <w:proofErr w:type="spellStart"/>
-      <w:r>
-        <w:t>resi</w:t>
-      </w:r>
-      <w:proofErr w:type="spellEnd"/>
-      <w:r>
-        <w:t xml:space="preserve"> </w:t>
-      </w:r>
-      <w:proofErr w:type="spellStart"/>
-      <w:r>
-        <w:t>berdasarkan</w:t>
-      </w:r>
-      <w:proofErr w:type="spellEnd"/>
-      <w:r>
-        <w:t xml:space="preserve"> ID, </w:t>
-      </w:r>
-      <w:proofErr w:type="spellStart"/>
-      <w:r>
-        <w:t>Cetak</w:t>
-      </w:r>
-      <w:proofErr w:type="spellEnd"/>
-      <w:r>
-        <w:t xml:space="preserve"> </w:t>
-      </w:r>
-      <w:proofErr w:type="spellStart"/>
-      <w:r>
-        <w:t>ulang</w:t>
-      </w:r>
-      <w:proofErr w:type="spellEnd"/>
-      <w:r>
-        <w:t xml:space="preserve"> PDF, dan Buat </w:t>
-      </w:r>
-      <w:proofErr w:type="spellStart"/>
-      <w:r>
-        <w:t>laporan</w:t>
-      </w:r>
-      <w:proofErr w:type="spellEnd"/>
-      <w:r>
-        <w:t>.</w:t>
+        <w:t>Dengan menggunakan Prisma versi 6.19.2, data resi disimpan permanen, Generate nomor resi otomatis, Ambil resi berdasarkan ID, Cetak ulang PDF, dan Buat laporan.</w:t>
       </w:r>
     </w:p>
     <w:p>
@@ -2701,21 +1096,11 @@
           <w:numId w:val="2"/>
         </w:numPr>
       </w:pPr>
-      <w:proofErr w:type="spellStart"/>
-      <w:r>
-        <w:t>Membuat</w:t>
-      </w:r>
-      <w:proofErr w:type="spellEnd"/>
-      <w:r>
-        <w:t xml:space="preserve"> </w:t>
-      </w:r>
-      <w:proofErr w:type="spellStart"/>
-      <w:r>
-        <w:t>Dokumentasi</w:t>
-      </w:r>
-      <w:proofErr w:type="spellEnd"/>
-      <w:r>
-        <w:t xml:space="preserve"> API</w:t>
+      <w:r>
+        <w:t xml:space="preserve">Membuat </w:t>
+      </w:r>
+      <w:r>
+        <w:t>Dokumentasi API</w:t>
       </w:r>
     </w:p>
     <w:p>
@@ -2834,111 +1219,26 @@
         <w:ind w:left="360"/>
         <w:jc w:val="both"/>
       </w:pPr>
-      <w:proofErr w:type="spellStart"/>
-      <w:r>
-        <w:t>Tahap</w:t>
-      </w:r>
-      <w:proofErr w:type="spellEnd"/>
+      <w:r>
+        <w:t xml:space="preserve">Tahap apidog (test </w:t>
+      </w:r>
+      <w:r>
+        <w:t>dan</w:t>
+      </w:r>
+      <w:r>
+        <w:t xml:space="preserve"> dokumentasi api)</w:t>
+      </w:r>
+      <w:r>
+        <w:t>.</w:t>
+      </w:r>
       <w:r>
         <w:t xml:space="preserve"> </w:t>
       </w:r>
-      <w:proofErr w:type="spellStart"/>
-      <w:r>
-        <w:t>apidog</w:t>
-      </w:r>
-      <w:proofErr w:type="spellEnd"/>
-      <w:r>
-        <w:t xml:space="preserve"> (test </w:t>
-      </w:r>
-      <w:r>
-        <w:t>dan</w:t>
-      </w:r>
-      <w:r>
-        <w:t xml:space="preserve"> </w:t>
-      </w:r>
-      <w:proofErr w:type="spellStart"/>
-      <w:r>
-        <w:t>dokumentasi</w:t>
-      </w:r>
-      <w:proofErr w:type="spellEnd"/>
-      <w:r>
-        <w:t xml:space="preserve"> </w:t>
-      </w:r>
-      <w:proofErr w:type="spellStart"/>
-      <w:r>
-        <w:t>api</w:t>
-      </w:r>
-      <w:proofErr w:type="spellEnd"/>
-      <w:r>
-        <w:t>)</w:t>
-      </w:r>
-      <w:r>
-        <w:t>.</w:t>
-      </w:r>
-      <w:r>
-        <w:t xml:space="preserve"> </w:t>
-      </w:r>
       <w:r>
         <w:t>I</w:t>
       </w:r>
       <w:r>
-        <w:t xml:space="preserve">ni sangat </w:t>
-      </w:r>
-      <w:proofErr w:type="spellStart"/>
-      <w:r>
-        <w:t>penting</w:t>
-      </w:r>
-      <w:proofErr w:type="spellEnd"/>
-      <w:r>
-        <w:t xml:space="preserve"> </w:t>
-      </w:r>
-      <w:proofErr w:type="spellStart"/>
-      <w:r>
-        <w:t>karena</w:t>
-      </w:r>
-      <w:proofErr w:type="spellEnd"/>
-      <w:r>
-        <w:t xml:space="preserve"> : API </w:t>
-      </w:r>
-      <w:proofErr w:type="spellStart"/>
-      <w:r>
-        <w:t>jadi</w:t>
-      </w:r>
-      <w:proofErr w:type="spellEnd"/>
-      <w:r>
-        <w:t xml:space="preserve"> </w:t>
-      </w:r>
-      <w:proofErr w:type="spellStart"/>
-      <w:r>
-        <w:t>teruji</w:t>
-      </w:r>
-      <w:proofErr w:type="spellEnd"/>
-      <w:r>
-        <w:t xml:space="preserve"> dan </w:t>
-      </w:r>
-      <w:proofErr w:type="spellStart"/>
-      <w:r>
-        <w:t>Dokumentasi</w:t>
-      </w:r>
-      <w:proofErr w:type="spellEnd"/>
-      <w:r>
-        <w:t xml:space="preserve"> </w:t>
-      </w:r>
-      <w:proofErr w:type="spellStart"/>
-      <w:r>
-        <w:t>rapi</w:t>
-      </w:r>
-      <w:proofErr w:type="spellEnd"/>
-      <w:r>
-        <w:t xml:space="preserve"> dan </w:t>
-      </w:r>
-      <w:proofErr w:type="spellStart"/>
-      <w:r>
-        <w:t>profesional</w:t>
-      </w:r>
-      <w:proofErr w:type="spellEnd"/>
-      <w:r>
-        <w:t>.</w:t>
+        <w:t>ni sangat penting karena : API jadi teruji dan Dokumentasi rapi dan profesional.</w:t>
       </w:r>
     </w:p>
     <w:p>
@@ -2973,36 +1273,13 @@
           <w:numId w:val="2"/>
         </w:numPr>
       </w:pPr>
-      <w:proofErr w:type="spellStart"/>
       <w:r>
         <w:lastRenderedPageBreak/>
-        <w:t>Hubungkan</w:t>
-      </w:r>
-      <w:proofErr w:type="spellEnd"/>
-      <w:r>
-        <w:t xml:space="preserve"> </w:t>
-      </w:r>
-      <w:proofErr w:type="spellStart"/>
-      <w:r>
-        <w:t>api</w:t>
-      </w:r>
-      <w:proofErr w:type="spellEnd"/>
-      <w:r>
-        <w:t xml:space="preserve"> </w:t>
-      </w:r>
-      <w:proofErr w:type="spellStart"/>
-      <w:r>
-        <w:t>ke</w:t>
-      </w:r>
-      <w:proofErr w:type="spellEnd"/>
-      <w:r>
-        <w:t xml:space="preserve"> post </w:t>
-      </w:r>
-      <w:proofErr w:type="spellStart"/>
-      <w:r>
-        <w:t>apidog</w:t>
-      </w:r>
-      <w:proofErr w:type="spellEnd"/>
+        <w:t xml:space="preserve">Hubungkan </w:t>
+      </w:r>
+      <w:r>
+        <w:t>api ke post apidog</w:t>
+      </w:r>
     </w:p>
     <w:p>
       <w:pPr>
@@ -3121,45 +1398,50 @@
         <w:jc w:val="center"/>
       </w:pPr>
       <w:r>
-        <w:t xml:space="preserve">Gambar </w:t>
-      </w:r>
-      <w:proofErr w:type="spellStart"/>
-      <w:r>
-        <w:t>hasil</w:t>
-      </w:r>
-      <w:proofErr w:type="spellEnd"/>
-      <w:r>
-        <w:t xml:space="preserve"> </w:t>
-      </w:r>
-      <w:proofErr w:type="spellStart"/>
-      <w:r>
-        <w:t>Hubungkan</w:t>
-      </w:r>
-      <w:proofErr w:type="spellEnd"/>
-      <w:r>
-        <w:t xml:space="preserve"> </w:t>
-      </w:r>
-      <w:proofErr w:type="spellStart"/>
-      <w:r>
-        <w:t>api</w:t>
-      </w:r>
-      <w:proofErr w:type="spellEnd"/>
-      <w:r>
-        <w:t xml:space="preserve"> </w:t>
-      </w:r>
-      <w:proofErr w:type="spellStart"/>
-      <w:r>
-        <w:t>ke</w:t>
-      </w:r>
-      <w:proofErr w:type="spellEnd"/>
-      <w:r>
-        <w:t xml:space="preserve"> post </w:t>
-      </w:r>
-      <w:proofErr w:type="spellStart"/>
-      <w:r>
-        <w:t>apidog</w:t>
-      </w:r>
-      <w:proofErr w:type="spellEnd"/>
+        <w:t xml:space="preserve">Gambar hasil </w:t>
+      </w:r>
+      <w:r>
+        <w:t xml:space="preserve">Hubungkan </w:t>
+      </w:r>
+      <w:r>
+        <w:t>api ke post apidog</w:t>
+      </w:r>
+    </w:p>
+    <w:p>
+      <w:pPr>
+        <w:pStyle w:val="ListParagraph"/>
+        <w:ind w:left="360"/>
+      </w:pPr>
+    </w:p>
+    <w:p>
+      <w:pPr>
+        <w:pStyle w:val="ListParagraph"/>
+        <w:ind w:left="360"/>
+      </w:pPr>
+    </w:p>
+    <w:p>
+      <w:pPr>
+        <w:pStyle w:val="ListParagraph"/>
+        <w:ind w:left="360"/>
+      </w:pPr>
+    </w:p>
+    <w:p>
+      <w:pPr>
+        <w:pStyle w:val="ListParagraph"/>
+        <w:ind w:left="360"/>
+      </w:pPr>
+    </w:p>
+    <w:p>
+      <w:pPr>
+        <w:pStyle w:val="ListParagraph"/>
+        <w:ind w:left="360"/>
+      </w:pPr>
+    </w:p>
+    <w:p>
+      <w:pPr>
+        <w:pStyle w:val="ListParagraph"/>
+        <w:ind w:left="360"/>
+      </w:pPr>
     </w:p>
     <w:p>
       <w:pPr>
@@ -3178,133 +1460,325 @@
         <w:pStyle w:val="ListParagraph"/>
         <w:numPr>
           <w:ilvl w:val="0"/>
-          <w:numId w:val="2"/>
+          <w:numId w:val="6"/>
         </w:numPr>
-      </w:pPr>
-      <w:r>
-        <w:t>P</w:t>
-      </w:r>
+        <w:rPr>
+          <w:b/>
+          <w:bCs/>
+        </w:rPr>
+      </w:pPr>
+      <w:r>
+        <w:rPr>
+          <w:b/>
+          <w:bCs/>
+        </w:rPr>
+        <w:lastRenderedPageBreak/>
+        <w:t>Membuat Folder WEB</w:t>
+      </w:r>
+    </w:p>
+    <w:p>
+      <w:pPr>
+        <w:pStyle w:val="ListParagraph"/>
+        <w:ind w:left="360"/>
+      </w:pPr>
     </w:p>
     <w:p>
       <w:pPr>
         <w:pStyle w:val="ListParagraph"/>
         <w:numPr>
           <w:ilvl w:val="0"/>
-          <w:numId w:val="2"/>
+          <w:numId w:val="5"/>
         </w:numPr>
       </w:pPr>
       <w:r>
-        <w:t>P</w:t>
-      </w:r>
+        <w:t>Memb</w:t>
+      </w:r>
+      <w:r>
+        <w:t>uat Project Next.Js</w:t>
+      </w:r>
+      <w:bookmarkStart w:id="0" w:name="_Hlk219445518"/>
+    </w:p>
+    <w:p>
+      <w:pPr>
+        <w:pStyle w:val="ListParagraph"/>
+      </w:pPr>
+    </w:p>
+    <w:p>
+      <w:pPr>
+        <w:pStyle w:val="ListParagraph"/>
+      </w:pPr>
+      <w:r>
+        <w:rPr>
+          <w:noProof/>
+        </w:rPr>
+        <w:drawing>
+          <wp:inline distT="0" distB="0" distL="0" distR="0" wp14:anchorId="085372B9" wp14:editId="0464C959">
+            <wp:extent cx="5731510" cy="3222625"/>
+            <wp:effectExtent l="0" t="0" r="2540" b="0"/>
+            <wp:docPr id="1280828406" name="Picture 1"/>
+            <wp:cNvGraphicFramePr>
+              <a:graphicFrameLocks xmlns:a="http://schemas.openxmlformats.org/drawingml/2006/main" noChangeAspect="1"/>
+            </wp:cNvGraphicFramePr>
+            <a:graphic xmlns:a="http://schemas.openxmlformats.org/drawingml/2006/main">
+              <a:graphicData uri="http://schemas.openxmlformats.org/drawingml/2006/picture">
+                <pic:pic xmlns:pic="http://schemas.openxmlformats.org/drawingml/2006/picture">
+                  <pic:nvPicPr>
+                    <pic:cNvPr id="1280828406" name=""/>
+                    <pic:cNvPicPr/>
+                  </pic:nvPicPr>
+                  <pic:blipFill>
+                    <a:blip r:embed="rId21"/>
+                    <a:stretch>
+                      <a:fillRect/>
+                    </a:stretch>
+                  </pic:blipFill>
+                  <pic:spPr>
+                    <a:xfrm>
+                      <a:off x="0" y="0"/>
+                      <a:ext cx="5731510" cy="3222625"/>
+                    </a:xfrm>
+                    <a:prstGeom prst="rect">
+                      <a:avLst/>
+                    </a:prstGeom>
+                  </pic:spPr>
+                </pic:pic>
+              </a:graphicData>
+            </a:graphic>
+          </wp:inline>
+        </w:drawing>
+      </w:r>
+    </w:p>
+    <w:p>
+      <w:pPr>
+        <w:pStyle w:val="ListParagraph"/>
+      </w:pPr>
+    </w:p>
+    <w:p>
+      <w:pPr>
+        <w:pStyle w:val="ListParagraph"/>
+      </w:pPr>
+      <w:r>
+        <w:t>Tahapan awal untuk membangun web setelah tahapan membuat api telah dilakukan.</w:t>
+      </w:r>
+    </w:p>
+    <w:bookmarkEnd w:id="0"/>
+    <w:p>
+      <w:pPr>
+        <w:pStyle w:val="ListParagraph"/>
+        <w:ind w:left="360"/>
+      </w:pPr>
     </w:p>
     <w:p>
       <w:pPr>
         <w:pStyle w:val="ListParagraph"/>
         <w:numPr>
           <w:ilvl w:val="0"/>
-          <w:numId w:val="2"/>
+          <w:numId w:val="5"/>
         </w:numPr>
       </w:pPr>
       <w:r>
-        <w:t>P</w:t>
-      </w:r>
+        <w:t>Membuat Halaman Cetak Resi</w:t>
+      </w:r>
+    </w:p>
+    <w:p>
+      <w:pPr>
+        <w:pStyle w:val="ListParagraph"/>
+      </w:pPr>
+    </w:p>
+    <w:p>
+      <w:pPr>
+        <w:pStyle w:val="ListParagraph"/>
+      </w:pPr>
+      <w:r>
+        <w:rPr>
+          <w:noProof/>
+        </w:rPr>
+        <w:drawing>
+          <wp:inline distT="0" distB="0" distL="0" distR="0" wp14:anchorId="523662D5" wp14:editId="0B7A7985">
+            <wp:extent cx="5731510" cy="3222625"/>
+            <wp:effectExtent l="0" t="0" r="2540" b="0"/>
+            <wp:docPr id="53552804" name="Picture 1"/>
+            <wp:cNvGraphicFramePr>
+              <a:graphicFrameLocks xmlns:a="http://schemas.openxmlformats.org/drawingml/2006/main" noChangeAspect="1"/>
+            </wp:cNvGraphicFramePr>
+            <a:graphic xmlns:a="http://schemas.openxmlformats.org/drawingml/2006/main">
+              <a:graphicData uri="http://schemas.openxmlformats.org/drawingml/2006/picture">
+                <pic:pic xmlns:pic="http://schemas.openxmlformats.org/drawingml/2006/picture">
+                  <pic:nvPicPr>
+                    <pic:cNvPr id="53552804" name=""/>
+                    <pic:cNvPicPr/>
+                  </pic:nvPicPr>
+                  <pic:blipFill>
+                    <a:blip r:embed="rId22"/>
+                    <a:stretch>
+                      <a:fillRect/>
+                    </a:stretch>
+                  </pic:blipFill>
+                  <pic:spPr>
+                    <a:xfrm>
+                      <a:off x="0" y="0"/>
+                      <a:ext cx="5731510" cy="3222625"/>
+                    </a:xfrm>
+                    <a:prstGeom prst="rect">
+                      <a:avLst/>
+                    </a:prstGeom>
+                  </pic:spPr>
+                </pic:pic>
+              </a:graphicData>
+            </a:graphic>
+          </wp:inline>
+        </w:drawing>
+      </w:r>
+    </w:p>
+    <w:p>
+      <w:pPr>
+        <w:pStyle w:val="ListParagraph"/>
+      </w:pPr>
+    </w:p>
+    <w:p>
+      <w:pPr>
+        <w:pStyle w:val="ListParagraph"/>
+        <w:jc w:val="both"/>
+      </w:pPr>
+      <w:r>
+        <w:t xml:space="preserve">Kode ini adalah halaman Client Component pada Next.js yang berfungsi sebagai formulir pembuatan resi pengiriman otomatis. Secara teknis, kode ini menangkap input data pengirim, penerima, dan detail barang melalui state React, lalu mengirimkan data tersebut ke fungsi </w:t>
+      </w:r>
+      <w:r>
+        <w:lastRenderedPageBreak/>
+        <w:t>createResi untuk diproses menjadi file PDF; setelah file diterima dalam bentuk Blob</w:t>
+      </w:r>
+      <w:r>
+        <w:t xml:space="preserve"> (</w:t>
+      </w:r>
+      <w:r>
+        <w:t>Binary Large Object), sistem secara otomatis memicu proses unduhan ke perangkat pengguna dengan membuat tautan unduh.</w:t>
+      </w:r>
+    </w:p>
+    <w:p>
+      <w:pPr>
+        <w:pStyle w:val="ListParagraph"/>
+        <w:jc w:val="both"/>
+      </w:pPr>
+    </w:p>
+    <w:p>
+      <w:pPr>
+        <w:pStyle w:val="ListParagraph"/>
+        <w:jc w:val="both"/>
+      </w:pPr>
+      <w:r>
+        <w:t>src/app/page.tsx</w:t>
+      </w:r>
+    </w:p>
+    <w:p>
+      <w:pPr>
+        <w:pStyle w:val="ListParagraph"/>
+        <w:jc w:val="both"/>
+      </w:pPr>
+    </w:p>
+    <w:p>
+      <w:pPr>
+        <w:pStyle w:val="ListParagraph"/>
+        <w:jc w:val="both"/>
+      </w:pPr>
+      <w:r>
+        <w:t>Fitur : - Input pengirim - Input penerima - Input barang - Submit ke API backend</w:t>
+      </w:r>
+    </w:p>
+    <w:p>
+      <w:pPr>
+        <w:pStyle w:val="ListParagraph"/>
+        <w:jc w:val="both"/>
+      </w:pPr>
+      <w:r>
+        <w:t>Saat tombol Cetak Resi ditekan : - Data dikirim ke POST /api/resi - Backend mengembalikan PDF - Browser membuka PDF</w:t>
+      </w:r>
+    </w:p>
+    <w:p>
+      <w:pPr>
+        <w:pStyle w:val="ListParagraph"/>
+        <w:jc w:val="both"/>
+      </w:pPr>
     </w:p>
     <w:p>
       <w:pPr>
         <w:pStyle w:val="ListParagraph"/>
         <w:numPr>
           <w:ilvl w:val="0"/>
-          <w:numId w:val="2"/>
+          <w:numId w:val="5"/>
         </w:numPr>
-      </w:pPr>
-      <w:r>
-        <w:t>P</w:t>
-      </w:r>
-    </w:p>
-    <w:p>
-      <w:pPr>
-        <w:pStyle w:val="ListParagraph"/>
-        <w:numPr>
-          <w:ilvl w:val="0"/>
-          <w:numId w:val="2"/>
-        </w:numPr>
-      </w:pPr>
-      <w:r>
-        <w:t>P</w:t>
-      </w:r>
-    </w:p>
-    <w:p>
-      <w:pPr>
-        <w:pStyle w:val="ListParagraph"/>
-        <w:numPr>
-          <w:ilvl w:val="0"/>
-          <w:numId w:val="2"/>
-        </w:numPr>
-      </w:pPr>
-      <w:r>
-        <w:t>P</w:t>
-      </w:r>
-    </w:p>
-    <w:p>
-      <w:pPr>
-        <w:pStyle w:val="ListParagraph"/>
-        <w:numPr>
-          <w:ilvl w:val="0"/>
-          <w:numId w:val="2"/>
-        </w:numPr>
-      </w:pPr>
-      <w:r>
-        <w:lastRenderedPageBreak/>
-        <w:t>P</w:t>
-      </w:r>
-    </w:p>
-    <w:p>
-      <w:pPr>
-        <w:pStyle w:val="ListParagraph"/>
-        <w:numPr>
-          <w:ilvl w:val="0"/>
-          <w:numId w:val="2"/>
-        </w:numPr>
-      </w:pPr>
-      <w:r>
-        <w:t>P</w:t>
-      </w:r>
-    </w:p>
-    <w:p>
-      <w:pPr>
-        <w:pStyle w:val="ListParagraph"/>
-        <w:numPr>
-          <w:ilvl w:val="0"/>
-          <w:numId w:val="2"/>
-        </w:numPr>
-      </w:pPr>
-      <w:r>
-        <w:t>P</w:t>
-      </w:r>
-    </w:p>
-    <w:p>
-      <w:pPr>
-        <w:pStyle w:val="ListParagraph"/>
-        <w:numPr>
-          <w:ilvl w:val="0"/>
-          <w:numId w:val="2"/>
-        </w:numPr>
-      </w:pPr>
-      <w:r>
-        <w:t>P</w:t>
-      </w:r>
-    </w:p>
-    <w:p>
-      <w:pPr>
-        <w:pStyle w:val="ListParagraph"/>
-        <w:numPr>
-          <w:ilvl w:val="0"/>
-          <w:numId w:val="2"/>
-        </w:numPr>
-      </w:pPr>
+        <w:jc w:val="both"/>
+      </w:pPr>
+      <w:r>
+        <w:t>Struktur File Project Cetak Resi</w:t>
+      </w:r>
+    </w:p>
+    <w:p>
+      <w:pPr>
+        <w:pStyle w:val="ListParagraph"/>
+        <w:jc w:val="both"/>
+      </w:pPr>
+    </w:p>
+    <w:p>
+      <w:pPr>
+        <w:pStyle w:val="ListParagraph"/>
+        <w:jc w:val="both"/>
+      </w:pPr>
+      <w:r>
+        <w:rPr>
+          <w:noProof/>
+        </w:rPr>
+        <w:drawing>
+          <wp:inline distT="0" distB="0" distL="0" distR="0" wp14:anchorId="29566F1E" wp14:editId="045CD1B9">
+            <wp:extent cx="4543425" cy="4057650"/>
+            <wp:effectExtent l="0" t="0" r="9525" b="0"/>
+            <wp:docPr id="179403826" name="Picture 2"/>
+            <wp:cNvGraphicFramePr>
+              <a:graphicFrameLocks xmlns:a="http://schemas.openxmlformats.org/drawingml/2006/main" noChangeAspect="1"/>
+            </wp:cNvGraphicFramePr>
+            <a:graphic xmlns:a="http://schemas.openxmlformats.org/drawingml/2006/main">
+              <a:graphicData uri="http://schemas.openxmlformats.org/drawingml/2006/picture">
+                <pic:pic xmlns:pic="http://schemas.openxmlformats.org/drawingml/2006/picture">
+                  <pic:nvPicPr>
+                    <pic:cNvPr id="0" name="Picture 2"/>
+                    <pic:cNvPicPr>
+                      <a:picLocks noChangeAspect="1" noChangeArrowheads="1"/>
+                    </pic:cNvPicPr>
+                  </pic:nvPicPr>
+                  <pic:blipFill>
+                    <a:blip r:embed="rId23">
+                      <a:extLst>
+                        <a:ext uri="{28A0092B-C50C-407E-A947-70E740481C1C}">
+                          <a14:useLocalDpi xmlns:a14="http://schemas.microsoft.com/office/drawing/2010/main" val="0"/>
+                        </a:ext>
+                      </a:extLst>
+                    </a:blip>
+                    <a:srcRect/>
+                    <a:stretch>
+                      <a:fillRect/>
+                    </a:stretch>
+                  </pic:blipFill>
+                  <pic:spPr bwMode="auto">
+                    <a:xfrm>
+                      <a:off x="0" y="0"/>
+                      <a:ext cx="4543425" cy="4057650"/>
+                    </a:xfrm>
+                    <a:prstGeom prst="rect">
+                      <a:avLst/>
+                    </a:prstGeom>
+                    <a:noFill/>
+                    <a:ln>
+                      <a:noFill/>
+                    </a:ln>
+                  </pic:spPr>
+                </pic:pic>
+              </a:graphicData>
+            </a:graphic>
+          </wp:inline>
+        </w:drawing>
+      </w:r>
     </w:p>
     <w:sectPr>
-      <w:footerReference w:type="default" r:id="rId21"/>
+      <w:footerReference w:type="default" r:id="rId24"/>
       <w:pgSz w:w="11906" w:h="16838"/>
       <w:pgMar w:top="1440" w:right="1440" w:bottom="1440" w:left="1440" w:header="708" w:footer="708" w:gutter="0"/>
       <w:cols w:space="708"/>
@@ -3355,13 +1829,8 @@
           <w:pStyle w:val="Footer"/>
           <w:jc w:val="right"/>
         </w:pPr>
-        <w:proofErr w:type="spellStart"/>
         <w:r>
-          <w:t>Dokumentasi</w:t>
-        </w:r>
-        <w:proofErr w:type="spellEnd"/>
-        <w:r>
-          <w:t xml:space="preserve"> WEB II | </w:t>
+          <w:t xml:space="preserve">Dokumentasi WEB II | </w:t>
         </w:r>
         <w:r>
           <w:fldChar w:fldCharType="begin"/>
@@ -3628,6 +2097,273 @@
     </w:lvl>
   </w:abstractNum>
   <w:abstractNum w:abstractNumId="2" w15:restartNumberingAfterBreak="0">
+    <w:nsid w:val="34EC0889"/>
+    <w:multiLevelType w:val="hybridMultilevel"/>
+    <w:tmpl w:val="8752E950"/>
+    <w:lvl w:ilvl="0" w:tplc="3809000F">
+      <w:start w:val="1"/>
+      <w:numFmt w:val="decimal"/>
+      <w:lvlText w:val="%1."/>
+      <w:lvlJc w:val="left"/>
+      <w:pPr>
+        <w:ind w:left="720" w:hanging="360"/>
+      </w:pPr>
+      <w:rPr>
+        <w:rFonts w:hint="default"/>
+      </w:rPr>
+    </w:lvl>
+    <w:lvl w:ilvl="1" w:tplc="38090019" w:tentative="1">
+      <w:start w:val="1"/>
+      <w:numFmt w:val="lowerLetter"/>
+      <w:lvlText w:val="%2."/>
+      <w:lvlJc w:val="left"/>
+      <w:pPr>
+        <w:ind w:left="1440" w:hanging="360"/>
+      </w:pPr>
+    </w:lvl>
+    <w:lvl w:ilvl="2" w:tplc="3809001B" w:tentative="1">
+      <w:start w:val="1"/>
+      <w:numFmt w:val="lowerRoman"/>
+      <w:lvlText w:val="%3."/>
+      <w:lvlJc w:val="right"/>
+      <w:pPr>
+        <w:ind w:left="2160" w:hanging="180"/>
+      </w:pPr>
+    </w:lvl>
+    <w:lvl w:ilvl="3" w:tplc="3809000F" w:tentative="1">
+      <w:start w:val="1"/>
+      <w:numFmt w:val="decimal"/>
+      <w:lvlText w:val="%4."/>
+      <w:lvlJc w:val="left"/>
+      <w:pPr>
+        <w:ind w:left="2880" w:hanging="360"/>
+      </w:pPr>
+    </w:lvl>
+    <w:lvl w:ilvl="4" w:tplc="38090019" w:tentative="1">
+      <w:start w:val="1"/>
+      <w:numFmt w:val="lowerLetter"/>
+      <w:lvlText w:val="%5."/>
+      <w:lvlJc w:val="left"/>
+      <w:pPr>
+        <w:ind w:left="3600" w:hanging="360"/>
+      </w:pPr>
+    </w:lvl>
+    <w:lvl w:ilvl="5" w:tplc="3809001B" w:tentative="1">
+      <w:start w:val="1"/>
+      <w:numFmt w:val="lowerRoman"/>
+      <w:lvlText w:val="%6."/>
+      <w:lvlJc w:val="right"/>
+      <w:pPr>
+        <w:ind w:left="4320" w:hanging="180"/>
+      </w:pPr>
+    </w:lvl>
+    <w:lvl w:ilvl="6" w:tplc="3809000F" w:tentative="1">
+      <w:start w:val="1"/>
+      <w:numFmt w:val="decimal"/>
+      <w:lvlText w:val="%7."/>
+      <w:lvlJc w:val="left"/>
+      <w:pPr>
+        <w:ind w:left="5040" w:hanging="360"/>
+      </w:pPr>
+    </w:lvl>
+    <w:lvl w:ilvl="7" w:tplc="38090019" w:tentative="1">
+      <w:start w:val="1"/>
+      <w:numFmt w:val="lowerLetter"/>
+      <w:lvlText w:val="%8."/>
+      <w:lvlJc w:val="left"/>
+      <w:pPr>
+        <w:ind w:left="5760" w:hanging="360"/>
+      </w:pPr>
+    </w:lvl>
+    <w:lvl w:ilvl="8" w:tplc="3809001B" w:tentative="1">
+      <w:start w:val="1"/>
+      <w:numFmt w:val="lowerRoman"/>
+      <w:lvlText w:val="%9."/>
+      <w:lvlJc w:val="right"/>
+      <w:pPr>
+        <w:ind w:left="6480" w:hanging="180"/>
+      </w:pPr>
+    </w:lvl>
+  </w:abstractNum>
+  <w:abstractNum w:abstractNumId="3" w15:restartNumberingAfterBreak="0">
+    <w:nsid w:val="3AF50A8E"/>
+    <w:multiLevelType w:val="hybridMultilevel"/>
+    <w:tmpl w:val="2314126A"/>
+    <w:lvl w:ilvl="0" w:tplc="38090015">
+      <w:start w:val="1"/>
+      <w:numFmt w:val="upperLetter"/>
+      <w:lvlText w:val="%1."/>
+      <w:lvlJc w:val="left"/>
+      <w:pPr>
+        <w:ind w:left="360" w:hanging="360"/>
+      </w:pPr>
+      <w:rPr>
+        <w:rFonts w:hint="default"/>
+      </w:rPr>
+    </w:lvl>
+    <w:lvl w:ilvl="1" w:tplc="38090019" w:tentative="1">
+      <w:start w:val="1"/>
+      <w:numFmt w:val="lowerLetter"/>
+      <w:lvlText w:val="%2."/>
+      <w:lvlJc w:val="left"/>
+      <w:pPr>
+        <w:ind w:left="1080" w:hanging="360"/>
+      </w:pPr>
+    </w:lvl>
+    <w:lvl w:ilvl="2" w:tplc="3809001B" w:tentative="1">
+      <w:start w:val="1"/>
+      <w:numFmt w:val="lowerRoman"/>
+      <w:lvlText w:val="%3."/>
+      <w:lvlJc w:val="right"/>
+      <w:pPr>
+        <w:ind w:left="1800" w:hanging="180"/>
+      </w:pPr>
+    </w:lvl>
+    <w:lvl w:ilvl="3" w:tplc="3809000F" w:tentative="1">
+      <w:start w:val="1"/>
+      <w:numFmt w:val="decimal"/>
+      <w:lvlText w:val="%4."/>
+      <w:lvlJc w:val="left"/>
+      <w:pPr>
+        <w:ind w:left="2520" w:hanging="360"/>
+      </w:pPr>
+    </w:lvl>
+    <w:lvl w:ilvl="4" w:tplc="38090019" w:tentative="1">
+      <w:start w:val="1"/>
+      <w:numFmt w:val="lowerLetter"/>
+      <w:lvlText w:val="%5."/>
+      <w:lvlJc w:val="left"/>
+      <w:pPr>
+        <w:ind w:left="3240" w:hanging="360"/>
+      </w:pPr>
+    </w:lvl>
+    <w:lvl w:ilvl="5" w:tplc="3809001B" w:tentative="1">
+      <w:start w:val="1"/>
+      <w:numFmt w:val="lowerRoman"/>
+      <w:lvlText w:val="%6."/>
+      <w:lvlJc w:val="right"/>
+      <w:pPr>
+        <w:ind w:left="3960" w:hanging="180"/>
+      </w:pPr>
+    </w:lvl>
+    <w:lvl w:ilvl="6" w:tplc="3809000F" w:tentative="1">
+      <w:start w:val="1"/>
+      <w:numFmt w:val="decimal"/>
+      <w:lvlText w:val="%7."/>
+      <w:lvlJc w:val="left"/>
+      <w:pPr>
+        <w:ind w:left="4680" w:hanging="360"/>
+      </w:pPr>
+    </w:lvl>
+    <w:lvl w:ilvl="7" w:tplc="38090019" w:tentative="1">
+      <w:start w:val="1"/>
+      <w:numFmt w:val="lowerLetter"/>
+      <w:lvlText w:val="%8."/>
+      <w:lvlJc w:val="left"/>
+      <w:pPr>
+        <w:ind w:left="5400" w:hanging="360"/>
+      </w:pPr>
+    </w:lvl>
+    <w:lvl w:ilvl="8" w:tplc="3809001B" w:tentative="1">
+      <w:start w:val="1"/>
+      <w:numFmt w:val="lowerRoman"/>
+      <w:lvlText w:val="%9."/>
+      <w:lvlJc w:val="right"/>
+      <w:pPr>
+        <w:ind w:left="6120" w:hanging="180"/>
+      </w:pPr>
+    </w:lvl>
+  </w:abstractNum>
+  <w:abstractNum w:abstractNumId="4" w15:restartNumberingAfterBreak="0">
+    <w:nsid w:val="3BE03D55"/>
+    <w:multiLevelType w:val="hybridMultilevel"/>
+    <w:tmpl w:val="F7FC29C6"/>
+    <w:lvl w:ilvl="0" w:tplc="38090015">
+      <w:start w:val="2"/>
+      <w:numFmt w:val="upperLetter"/>
+      <w:lvlText w:val="%1."/>
+      <w:lvlJc w:val="left"/>
+      <w:pPr>
+        <w:ind w:left="360" w:hanging="360"/>
+      </w:pPr>
+      <w:rPr>
+        <w:rFonts w:hint="default"/>
+      </w:rPr>
+    </w:lvl>
+    <w:lvl w:ilvl="1" w:tplc="38090019" w:tentative="1">
+      <w:start w:val="1"/>
+      <w:numFmt w:val="lowerLetter"/>
+      <w:lvlText w:val="%2."/>
+      <w:lvlJc w:val="left"/>
+      <w:pPr>
+        <w:ind w:left="1080" w:hanging="360"/>
+      </w:pPr>
+    </w:lvl>
+    <w:lvl w:ilvl="2" w:tplc="3809001B" w:tentative="1">
+      <w:start w:val="1"/>
+      <w:numFmt w:val="lowerRoman"/>
+      <w:lvlText w:val="%3."/>
+      <w:lvlJc w:val="right"/>
+      <w:pPr>
+        <w:ind w:left="1800" w:hanging="180"/>
+      </w:pPr>
+    </w:lvl>
+    <w:lvl w:ilvl="3" w:tplc="3809000F" w:tentative="1">
+      <w:start w:val="1"/>
+      <w:numFmt w:val="decimal"/>
+      <w:lvlText w:val="%4."/>
+      <w:lvlJc w:val="left"/>
+      <w:pPr>
+        <w:ind w:left="2520" w:hanging="360"/>
+      </w:pPr>
+    </w:lvl>
+    <w:lvl w:ilvl="4" w:tplc="38090019" w:tentative="1">
+      <w:start w:val="1"/>
+      <w:numFmt w:val="lowerLetter"/>
+      <w:lvlText w:val="%5."/>
+      <w:lvlJc w:val="left"/>
+      <w:pPr>
+        <w:ind w:left="3240" w:hanging="360"/>
+      </w:pPr>
+    </w:lvl>
+    <w:lvl w:ilvl="5" w:tplc="3809001B" w:tentative="1">
+      <w:start w:val="1"/>
+      <w:numFmt w:val="lowerRoman"/>
+      <w:lvlText w:val="%6."/>
+      <w:lvlJc w:val="right"/>
+      <w:pPr>
+        <w:ind w:left="3960" w:hanging="180"/>
+      </w:pPr>
+    </w:lvl>
+    <w:lvl w:ilvl="6" w:tplc="3809000F" w:tentative="1">
+      <w:start w:val="1"/>
+      <w:numFmt w:val="decimal"/>
+      <w:lvlText w:val="%7."/>
+      <w:lvlJc w:val="left"/>
+      <w:pPr>
+        <w:ind w:left="4680" w:hanging="360"/>
+      </w:pPr>
+    </w:lvl>
+    <w:lvl w:ilvl="7" w:tplc="38090019" w:tentative="1">
+      <w:start w:val="1"/>
+      <w:numFmt w:val="lowerLetter"/>
+      <w:lvlText w:val="%8."/>
+      <w:lvlJc w:val="left"/>
+      <w:pPr>
+        <w:ind w:left="5400" w:hanging="360"/>
+      </w:pPr>
+    </w:lvl>
+    <w:lvl w:ilvl="8" w:tplc="3809001B" w:tentative="1">
+      <w:start w:val="1"/>
+      <w:numFmt w:val="lowerRoman"/>
+      <w:lvlText w:val="%9."/>
+      <w:lvlJc w:val="right"/>
+      <w:pPr>
+        <w:ind w:left="6120" w:hanging="180"/>
+      </w:pPr>
+    </w:lvl>
+  </w:abstractNum>
+  <w:abstractNum w:abstractNumId="5" w15:restartNumberingAfterBreak="0">
     <w:nsid w:val="573729CD"/>
     <w:multiLevelType w:val="hybridMultilevel"/>
     <w:tmpl w:val="B9581456"/>
@@ -3741,13 +2477,22 @@
     </w:lvl>
   </w:abstractNum>
   <w:num w:numId="1" w16cid:durableId="1127743793">
-    <w:abstractNumId w:val="2"/>
+    <w:abstractNumId w:val="5"/>
   </w:num>
   <w:num w:numId="2" w16cid:durableId="863518194">
     <w:abstractNumId w:val="0"/>
   </w:num>
   <w:num w:numId="3" w16cid:durableId="195118865">
     <w:abstractNumId w:val="1"/>
+  </w:num>
+  <w:num w:numId="4" w16cid:durableId="1788469">
+    <w:abstractNumId w:val="3"/>
+  </w:num>
+  <w:num w:numId="5" w16cid:durableId="492569487">
+    <w:abstractNumId w:val="2"/>
+  </w:num>
+  <w:num w:numId="6" w16cid:durableId="1450977435">
+    <w:abstractNumId w:val="4"/>
   </w:num>
 </w:numbering>
 </file>

</xml_diff>